<commit_message>
Add diagrams to 'CPSY200 Final Project - Part A' document
</commit_message>
<xml_diff>
--- a/CPSY200 Final Project.docx
+++ b/CPSY200 Final Project.docx
@@ -357,9 +357,8 @@
           <w:rFonts w:ascii="Verdana" w:eastAsia="Verdana" w:hAnsi="Verdana" w:cs="Verdana"/>
           <w:bCs/>
           <w:sz w:val="24"/>
-          <w:highlight w:val="yellow"/>
-        </w:rPr>
-        <w:t>**********</w:t>
+        </w:rPr>
+        <w:t>000943039</w:t>
       </w:r>
       <w:r>
         <w:rPr>
@@ -372,7 +371,7 @@
       <w:r>
         <w:rPr>
           <w:rFonts w:ascii="Verdana" w:eastAsia="Verdana" w:hAnsi="Verdana" w:cs="Verdana"/>
-          <w:b/>
+          <w:bCs/>
           <w:sz w:val="24"/>
         </w:rPr>
         <w:t xml:space="preserve"> </w:t>
@@ -514,6 +513,18 @@
         <w:lastRenderedPageBreak/>
         <w:t>USE CASE DIAGRAM</w:t>
       </w:r>
+    </w:p>
+    <w:p>
+      <w:pPr>
+        <w:pStyle w:val="NoSpacing"/>
+        <w:spacing w:line="276" w:lineRule="auto"/>
+        <w:jc w:val="center"/>
+        <w:rPr>
+          <w:rFonts w:ascii="Arial" w:hAnsi="Arial" w:cs="Arial"/>
+          <w:sz w:val="24"/>
+          <w:szCs w:val="24"/>
+        </w:rPr>
+      </w:pPr>
     </w:p>
     <w:p>
       <w:pPr>
@@ -566,7 +577,16 @@
           <w:szCs w:val="24"/>
           <w:u w:val="single"/>
         </w:rPr>
-        <w:t>Main action 1</w:t>
+        <w:t>Ma</w:t>
+      </w:r>
+      <w:r>
+        <w:rPr>
+          <w:rFonts w:ascii="Arial" w:hAnsi="Arial" w:cs="Arial"/>
+          <w:sz w:val="24"/>
+          <w:szCs w:val="24"/>
+          <w:u w:val="single"/>
+        </w:rPr>
+        <w:t>nage Inventory</w:t>
       </w:r>
       <w:r>
         <w:rPr>
@@ -582,7 +602,23 @@
           <w:sz w:val="24"/>
           <w:szCs w:val="24"/>
         </w:rPr>
-        <w:t>brief explanation</w:t>
+        <w:t xml:space="preserve">the system will </w:t>
+      </w:r>
+      <w:r>
+        <w:rPr>
+          <w:rFonts w:ascii="Arial" w:hAnsi="Arial" w:cs="Arial"/>
+          <w:sz w:val="24"/>
+          <w:szCs w:val="24"/>
+        </w:rPr>
+        <w:t>store data related to each equipment registered in the rental</w:t>
+      </w:r>
+      <w:r>
+        <w:rPr>
+          <w:rFonts w:ascii="Arial" w:hAnsi="Arial" w:cs="Arial"/>
+          <w:sz w:val="24"/>
+          <w:szCs w:val="24"/>
+        </w:rPr>
+        <w:t xml:space="preserve"> store</w:t>
       </w:r>
       <w:r>
         <w:rPr>
@@ -614,23 +650,183 @@
           <w:szCs w:val="24"/>
           <w:u w:val="single"/>
         </w:rPr>
-        <w:t>Extended action 1</w:t>
-      </w:r>
-      <w:r>
-        <w:rPr>
-          <w:rFonts w:ascii="Arial" w:hAnsi="Arial" w:cs="Arial"/>
-          <w:sz w:val="24"/>
-          <w:szCs w:val="24"/>
-        </w:rPr>
-        <w:t xml:space="preserve">: </w:t>
-      </w:r>
-      <w:r>
-        <w:rPr>
-          <w:rFonts w:ascii="Arial" w:hAnsi="Arial" w:cs="Arial"/>
-          <w:sz w:val="24"/>
-          <w:szCs w:val="24"/>
-        </w:rPr>
-        <w:t>brief explanation.</w:t>
+        <w:t>Add Equipment</w:t>
+      </w:r>
+      <w:r>
+        <w:rPr>
+          <w:rFonts w:ascii="Arial" w:hAnsi="Arial" w:cs="Arial"/>
+          <w:sz w:val="24"/>
+          <w:szCs w:val="24"/>
+        </w:rPr>
+        <w:t>:</w:t>
+      </w:r>
+      <w:r>
+        <w:rPr>
+          <w:rFonts w:ascii="Arial" w:hAnsi="Arial" w:cs="Arial"/>
+          <w:sz w:val="24"/>
+          <w:szCs w:val="24"/>
+        </w:rPr>
+        <w:t xml:space="preserve"> new equipment will be added and tracked in the system</w:t>
+      </w:r>
+      <w:r>
+        <w:rPr>
+          <w:rFonts w:ascii="Arial" w:hAnsi="Arial" w:cs="Arial"/>
+          <w:sz w:val="24"/>
+          <w:szCs w:val="24"/>
+        </w:rPr>
+        <w:t xml:space="preserve"> with a unique identifier and descriptive data</w:t>
+      </w:r>
+      <w:r>
+        <w:rPr>
+          <w:rFonts w:ascii="Arial" w:hAnsi="Arial" w:cs="Arial"/>
+          <w:sz w:val="24"/>
+          <w:szCs w:val="24"/>
+        </w:rPr>
+        <w:t>.</w:t>
+      </w:r>
+    </w:p>
+    <w:p>
+      <w:pPr>
+        <w:pStyle w:val="NoSpacing"/>
+        <w:numPr>
+          <w:ilvl w:val="1"/>
+          <w:numId w:val="16"/>
+        </w:numPr>
+        <w:spacing w:line="276" w:lineRule="auto"/>
+        <w:rPr>
+          <w:rFonts w:ascii="Arial" w:hAnsi="Arial" w:cs="Arial"/>
+          <w:sz w:val="24"/>
+          <w:szCs w:val="24"/>
+        </w:rPr>
+      </w:pPr>
+      <w:r>
+        <w:rPr>
+          <w:rFonts w:ascii="Arial" w:hAnsi="Arial" w:cs="Arial"/>
+          <w:sz w:val="24"/>
+          <w:szCs w:val="24"/>
+          <w:u w:val="single"/>
+        </w:rPr>
+        <w:t>Create Equipment Category</w:t>
+      </w:r>
+      <w:r>
+        <w:rPr>
+          <w:rFonts w:ascii="Arial" w:hAnsi="Arial" w:cs="Arial"/>
+          <w:sz w:val="24"/>
+          <w:szCs w:val="24"/>
+        </w:rPr>
+        <w:t>:</w:t>
+      </w:r>
+      <w:r>
+        <w:rPr>
+          <w:rFonts w:ascii="Arial" w:hAnsi="Arial" w:cs="Arial"/>
+          <w:sz w:val="24"/>
+          <w:szCs w:val="24"/>
+        </w:rPr>
+        <w:t xml:space="preserve"> </w:t>
+      </w:r>
+      <w:r>
+        <w:rPr>
+          <w:rFonts w:ascii="Arial" w:hAnsi="Arial" w:cs="Arial"/>
+          <w:sz w:val="24"/>
+          <w:szCs w:val="24"/>
+        </w:rPr>
+        <w:t xml:space="preserve">categories will be created to </w:t>
+      </w:r>
+      <w:r>
+        <w:rPr>
+          <w:rFonts w:ascii="Arial" w:hAnsi="Arial" w:cs="Arial"/>
+          <w:sz w:val="24"/>
+          <w:szCs w:val="24"/>
+        </w:rPr>
+        <w:t>be associated with equipment</w:t>
+      </w:r>
+      <w:r>
+        <w:rPr>
+          <w:rFonts w:ascii="Arial" w:hAnsi="Arial" w:cs="Arial"/>
+          <w:sz w:val="24"/>
+          <w:szCs w:val="24"/>
+        </w:rPr>
+        <w:t xml:space="preserve"> for </w:t>
+      </w:r>
+      <w:r>
+        <w:rPr>
+          <w:rFonts w:ascii="Arial" w:hAnsi="Arial" w:cs="Arial"/>
+          <w:sz w:val="24"/>
+          <w:szCs w:val="24"/>
+        </w:rPr>
+        <w:t>improved</w:t>
+      </w:r>
+      <w:r>
+        <w:rPr>
+          <w:rFonts w:ascii="Arial" w:hAnsi="Arial" w:cs="Arial"/>
+          <w:sz w:val="24"/>
+          <w:szCs w:val="24"/>
+        </w:rPr>
+        <w:t xml:space="preserve"> management</w:t>
+      </w:r>
+      <w:r>
+        <w:rPr>
+          <w:rFonts w:ascii="Arial" w:hAnsi="Arial" w:cs="Arial"/>
+          <w:sz w:val="24"/>
+          <w:szCs w:val="24"/>
+        </w:rPr>
+        <w:t>.</w:t>
+      </w:r>
+    </w:p>
+    <w:p>
+      <w:pPr>
+        <w:pStyle w:val="NoSpacing"/>
+        <w:numPr>
+          <w:ilvl w:val="1"/>
+          <w:numId w:val="16"/>
+        </w:numPr>
+        <w:spacing w:line="276" w:lineRule="auto"/>
+        <w:rPr>
+          <w:rFonts w:ascii="Arial" w:hAnsi="Arial" w:cs="Arial"/>
+          <w:sz w:val="24"/>
+          <w:szCs w:val="24"/>
+        </w:rPr>
+      </w:pPr>
+      <w:r>
+        <w:rPr>
+          <w:rFonts w:ascii="Arial" w:hAnsi="Arial" w:cs="Arial"/>
+          <w:sz w:val="24"/>
+          <w:szCs w:val="24"/>
+          <w:u w:val="single"/>
+        </w:rPr>
+        <w:t>Remove Equipment</w:t>
+      </w:r>
+      <w:r>
+        <w:rPr>
+          <w:rFonts w:ascii="Arial" w:hAnsi="Arial" w:cs="Arial"/>
+          <w:sz w:val="24"/>
+          <w:szCs w:val="24"/>
+        </w:rPr>
+        <w:t>:</w:t>
+      </w:r>
+      <w:r>
+        <w:rPr>
+          <w:rFonts w:ascii="Arial" w:hAnsi="Arial" w:cs="Arial"/>
+          <w:sz w:val="24"/>
+          <w:szCs w:val="24"/>
+        </w:rPr>
+        <w:t xml:space="preserve"> </w:t>
+      </w:r>
+      <w:r>
+        <w:rPr>
+          <w:rFonts w:ascii="Arial" w:hAnsi="Arial" w:cs="Arial"/>
+          <w:sz w:val="24"/>
+          <w:szCs w:val="24"/>
+        </w:rPr>
+        <w:t>equipment that are registered in the system can be removed from the system and put to sale</w:t>
+      </w:r>
+      <w:r>
+        <w:rPr>
+          <w:rFonts w:ascii="Arial" w:hAnsi="Arial" w:cs="Arial"/>
+          <w:sz w:val="24"/>
+          <w:szCs w:val="24"/>
+        </w:rPr>
+        <w:t>.</w:t>
       </w:r>
     </w:p>
     <w:p>
@@ -664,8 +860,91 @@
           <w:rFonts w:ascii="Arial" w:hAnsi="Arial" w:cs="Arial"/>
           <w:sz w:val="24"/>
           <w:szCs w:val="24"/>
-        </w:rPr>
-        <w:t>…</w:t>
+          <w:u w:val="single"/>
+        </w:rPr>
+        <w:t xml:space="preserve">Manage </w:t>
+      </w:r>
+      <w:r>
+        <w:rPr>
+          <w:rFonts w:ascii="Arial" w:hAnsi="Arial" w:cs="Arial"/>
+          <w:sz w:val="24"/>
+          <w:szCs w:val="24"/>
+          <w:u w:val="single"/>
+        </w:rPr>
+        <w:t>c</w:t>
+      </w:r>
+      <w:r>
+        <w:rPr>
+          <w:rFonts w:ascii="Arial" w:hAnsi="Arial" w:cs="Arial"/>
+          <w:sz w:val="24"/>
+          <w:szCs w:val="24"/>
+          <w:u w:val="single"/>
+        </w:rPr>
+        <w:t>ustomers</w:t>
+      </w:r>
+      <w:r>
+        <w:rPr>
+          <w:rFonts w:ascii="Arial" w:hAnsi="Arial" w:cs="Arial"/>
+          <w:sz w:val="24"/>
+          <w:szCs w:val="24"/>
+        </w:rPr>
+        <w:t>:</w:t>
+      </w:r>
+      <w:r>
+        <w:rPr>
+          <w:rFonts w:ascii="Arial" w:hAnsi="Arial" w:cs="Arial"/>
+          <w:sz w:val="24"/>
+          <w:szCs w:val="24"/>
+        </w:rPr>
+        <w:t xml:space="preserve"> </w:t>
+      </w:r>
+      <w:r>
+        <w:rPr>
+          <w:rFonts w:ascii="Arial" w:hAnsi="Arial" w:cs="Arial"/>
+          <w:sz w:val="24"/>
+          <w:szCs w:val="24"/>
+        </w:rPr>
+        <w:t xml:space="preserve">the system will store information regarding each </w:t>
+      </w:r>
+      <w:r>
+        <w:rPr>
+          <w:rFonts w:ascii="Arial" w:hAnsi="Arial" w:cs="Arial"/>
+          <w:sz w:val="24"/>
+          <w:szCs w:val="24"/>
+        </w:rPr>
+        <w:t xml:space="preserve">customer </w:t>
+      </w:r>
+      <w:r>
+        <w:rPr>
+          <w:rFonts w:ascii="Arial" w:hAnsi="Arial" w:cs="Arial"/>
+          <w:sz w:val="24"/>
+          <w:szCs w:val="24"/>
+        </w:rPr>
+        <w:t>that</w:t>
+      </w:r>
+      <w:r>
+        <w:rPr>
+          <w:rFonts w:ascii="Arial" w:hAnsi="Arial" w:cs="Arial"/>
+          <w:sz w:val="24"/>
+          <w:szCs w:val="24"/>
+        </w:rPr>
+        <w:t xml:space="preserve"> </w:t>
+      </w:r>
+      <w:r>
+        <w:rPr>
+          <w:rFonts w:ascii="Arial" w:hAnsi="Arial" w:cs="Arial"/>
+          <w:sz w:val="24"/>
+          <w:szCs w:val="24"/>
+        </w:rPr>
+        <w:t>intends to reserve an equipment</w:t>
+      </w:r>
+      <w:r>
+        <w:rPr>
+          <w:rFonts w:ascii="Arial" w:hAnsi="Arial" w:cs="Arial"/>
+          <w:sz w:val="24"/>
+          <w:szCs w:val="24"/>
+        </w:rPr>
+        <w:t>.</w:t>
       </w:r>
     </w:p>
     <w:p>
@@ -687,273 +966,936 @@
           <w:rFonts w:ascii="Arial" w:hAnsi="Arial" w:cs="Arial"/>
           <w:sz w:val="24"/>
           <w:szCs w:val="24"/>
-        </w:rPr>
-        <w:t>…</w:t>
-      </w:r>
-    </w:p>
-    <w:p>
-      <w:pPr>
-        <w:pStyle w:val="NoSpacing"/>
-        <w:spacing w:line="276" w:lineRule="auto"/>
-        <w:rPr>
-          <w:rFonts w:ascii="Arial" w:hAnsi="Arial" w:cs="Arial"/>
-          <w:sz w:val="24"/>
-          <w:szCs w:val="24"/>
-        </w:rPr>
-      </w:pPr>
-    </w:p>
-    <w:p>
-      <w:pPr>
-        <w:pStyle w:val="NoSpacing"/>
-        <w:spacing w:line="276" w:lineRule="auto"/>
-        <w:rPr>
-          <w:rFonts w:ascii="Arial" w:hAnsi="Arial" w:cs="Arial"/>
-          <w:sz w:val="24"/>
-          <w:szCs w:val="24"/>
-        </w:rPr>
-      </w:pPr>
-    </w:p>
-    <w:p>
-      <w:pPr>
-        <w:pStyle w:val="NoSpacing"/>
-        <w:spacing w:line="276" w:lineRule="auto"/>
-        <w:rPr>
-          <w:rFonts w:ascii="Arial" w:hAnsi="Arial" w:cs="Arial"/>
-          <w:sz w:val="24"/>
-          <w:szCs w:val="24"/>
-        </w:rPr>
-      </w:pPr>
-    </w:p>
-    <w:p>
-      <w:pPr>
-        <w:pStyle w:val="NoSpacing"/>
-        <w:spacing w:line="276" w:lineRule="auto"/>
-        <w:rPr>
-          <w:rFonts w:ascii="Arial" w:hAnsi="Arial" w:cs="Arial"/>
-          <w:sz w:val="24"/>
-          <w:szCs w:val="24"/>
-        </w:rPr>
-      </w:pPr>
-    </w:p>
-    <w:p>
-      <w:pPr>
-        <w:pStyle w:val="NoSpacing"/>
-        <w:spacing w:line="276" w:lineRule="auto"/>
-        <w:rPr>
-          <w:rFonts w:ascii="Arial" w:hAnsi="Arial" w:cs="Arial"/>
-          <w:sz w:val="24"/>
-          <w:szCs w:val="24"/>
-        </w:rPr>
-      </w:pPr>
-    </w:p>
-    <w:p>
-      <w:pPr>
-        <w:pStyle w:val="NoSpacing"/>
-        <w:spacing w:line="276" w:lineRule="auto"/>
-        <w:rPr>
-          <w:rFonts w:ascii="Arial" w:hAnsi="Arial" w:cs="Arial"/>
-          <w:sz w:val="24"/>
-          <w:szCs w:val="24"/>
-        </w:rPr>
-      </w:pPr>
-    </w:p>
-    <w:p>
-      <w:pPr>
-        <w:pStyle w:val="NoSpacing"/>
-        <w:spacing w:line="276" w:lineRule="auto"/>
-        <w:rPr>
-          <w:rFonts w:ascii="Arial" w:hAnsi="Arial" w:cs="Arial"/>
-          <w:sz w:val="24"/>
-          <w:szCs w:val="24"/>
-        </w:rPr>
-      </w:pPr>
-    </w:p>
-    <w:p>
-      <w:pPr>
-        <w:pStyle w:val="NoSpacing"/>
-        <w:spacing w:line="276" w:lineRule="auto"/>
-        <w:rPr>
-          <w:rFonts w:ascii="Arial" w:hAnsi="Arial" w:cs="Arial"/>
-          <w:sz w:val="24"/>
-          <w:szCs w:val="24"/>
-        </w:rPr>
-      </w:pPr>
-    </w:p>
-    <w:p>
-      <w:pPr>
-        <w:pStyle w:val="NoSpacing"/>
-        <w:spacing w:line="276" w:lineRule="auto"/>
-        <w:rPr>
-          <w:rFonts w:ascii="Arial" w:hAnsi="Arial" w:cs="Arial"/>
-          <w:sz w:val="24"/>
-          <w:szCs w:val="24"/>
-        </w:rPr>
-      </w:pPr>
-    </w:p>
-    <w:p>
-      <w:pPr>
-        <w:pStyle w:val="NoSpacing"/>
-        <w:spacing w:line="276" w:lineRule="auto"/>
-        <w:rPr>
-          <w:rFonts w:ascii="Arial" w:hAnsi="Arial" w:cs="Arial"/>
-          <w:sz w:val="24"/>
-          <w:szCs w:val="24"/>
-        </w:rPr>
-      </w:pPr>
-    </w:p>
-    <w:p>
-      <w:pPr>
-        <w:pStyle w:val="NoSpacing"/>
-        <w:spacing w:line="276" w:lineRule="auto"/>
-        <w:rPr>
-          <w:rFonts w:ascii="Arial" w:hAnsi="Arial" w:cs="Arial"/>
-          <w:sz w:val="24"/>
-          <w:szCs w:val="24"/>
-        </w:rPr>
-      </w:pPr>
-    </w:p>
-    <w:p>
-      <w:pPr>
-        <w:pStyle w:val="NoSpacing"/>
-        <w:spacing w:line="276" w:lineRule="auto"/>
-        <w:rPr>
-          <w:rFonts w:ascii="Arial" w:hAnsi="Arial" w:cs="Arial"/>
-          <w:sz w:val="24"/>
-          <w:szCs w:val="24"/>
-        </w:rPr>
-      </w:pPr>
-    </w:p>
-    <w:p>
-      <w:pPr>
-        <w:pStyle w:val="NoSpacing"/>
-        <w:spacing w:line="276" w:lineRule="auto"/>
-        <w:rPr>
-          <w:rFonts w:ascii="Arial" w:hAnsi="Arial" w:cs="Arial"/>
-          <w:sz w:val="24"/>
-          <w:szCs w:val="24"/>
-        </w:rPr>
-      </w:pPr>
-    </w:p>
-    <w:p>
-      <w:pPr>
-        <w:pStyle w:val="NoSpacing"/>
-        <w:spacing w:line="276" w:lineRule="auto"/>
-        <w:rPr>
-          <w:rFonts w:ascii="Arial" w:hAnsi="Arial" w:cs="Arial"/>
-          <w:sz w:val="24"/>
-          <w:szCs w:val="24"/>
-        </w:rPr>
-      </w:pPr>
-    </w:p>
-    <w:p>
-      <w:pPr>
-        <w:pStyle w:val="NoSpacing"/>
-        <w:spacing w:line="276" w:lineRule="auto"/>
-        <w:rPr>
-          <w:rFonts w:ascii="Arial" w:hAnsi="Arial" w:cs="Arial"/>
-          <w:sz w:val="24"/>
-          <w:szCs w:val="24"/>
-        </w:rPr>
-      </w:pPr>
-    </w:p>
-    <w:p>
-      <w:pPr>
-        <w:pStyle w:val="NoSpacing"/>
-        <w:spacing w:line="276" w:lineRule="auto"/>
-        <w:rPr>
-          <w:rFonts w:ascii="Arial" w:hAnsi="Arial" w:cs="Arial"/>
-          <w:sz w:val="24"/>
-          <w:szCs w:val="24"/>
-        </w:rPr>
-      </w:pPr>
-    </w:p>
-    <w:p>
-      <w:pPr>
-        <w:pStyle w:val="NoSpacing"/>
-        <w:spacing w:line="276" w:lineRule="auto"/>
-        <w:rPr>
-          <w:rFonts w:ascii="Arial" w:hAnsi="Arial" w:cs="Arial"/>
-          <w:sz w:val="24"/>
-          <w:szCs w:val="24"/>
-        </w:rPr>
-      </w:pPr>
-    </w:p>
-    <w:p>
-      <w:pPr>
-        <w:pStyle w:val="NoSpacing"/>
-        <w:spacing w:line="276" w:lineRule="auto"/>
-        <w:rPr>
-          <w:rFonts w:ascii="Arial" w:hAnsi="Arial" w:cs="Arial"/>
-          <w:sz w:val="24"/>
-          <w:szCs w:val="24"/>
-        </w:rPr>
-      </w:pPr>
-    </w:p>
-    <w:p>
-      <w:pPr>
-        <w:pStyle w:val="NoSpacing"/>
-        <w:spacing w:line="276" w:lineRule="auto"/>
-        <w:rPr>
-          <w:rFonts w:ascii="Arial" w:hAnsi="Arial" w:cs="Arial"/>
-          <w:sz w:val="24"/>
-          <w:szCs w:val="24"/>
-        </w:rPr>
-      </w:pPr>
-    </w:p>
-    <w:p>
-      <w:pPr>
-        <w:pStyle w:val="NoSpacing"/>
-        <w:spacing w:line="276" w:lineRule="auto"/>
-        <w:rPr>
-          <w:rFonts w:ascii="Arial" w:hAnsi="Arial" w:cs="Arial"/>
-          <w:sz w:val="24"/>
-          <w:szCs w:val="24"/>
-        </w:rPr>
-      </w:pPr>
-    </w:p>
-    <w:p>
-      <w:pPr>
-        <w:pStyle w:val="NoSpacing"/>
-        <w:spacing w:line="276" w:lineRule="auto"/>
-        <w:rPr>
-          <w:rFonts w:ascii="Arial" w:hAnsi="Arial" w:cs="Arial"/>
-          <w:sz w:val="24"/>
-          <w:szCs w:val="24"/>
-        </w:rPr>
-      </w:pPr>
-    </w:p>
-    <w:p>
-      <w:pPr>
-        <w:pStyle w:val="NoSpacing"/>
-        <w:spacing w:line="276" w:lineRule="auto"/>
-        <w:rPr>
-          <w:rFonts w:ascii="Arial" w:hAnsi="Arial" w:cs="Arial"/>
-          <w:sz w:val="24"/>
-          <w:szCs w:val="24"/>
-        </w:rPr>
-      </w:pPr>
-    </w:p>
-    <w:p>
-      <w:pPr>
-        <w:pStyle w:val="NoSpacing"/>
-        <w:spacing w:line="276" w:lineRule="auto"/>
-        <w:rPr>
-          <w:rFonts w:ascii="Arial" w:hAnsi="Arial" w:cs="Arial"/>
-          <w:sz w:val="24"/>
-          <w:szCs w:val="24"/>
-        </w:rPr>
-      </w:pPr>
-    </w:p>
-    <w:p>
-      <w:pPr>
-        <w:pStyle w:val="NoSpacing"/>
-        <w:spacing w:line="276" w:lineRule="auto"/>
-        <w:rPr>
-          <w:rFonts w:ascii="Arial" w:hAnsi="Arial" w:cs="Arial"/>
-          <w:sz w:val="24"/>
-          <w:szCs w:val="24"/>
-        </w:rPr>
-      </w:pPr>
+          <w:u w:val="single"/>
+        </w:rPr>
+        <w:t>Register new customer:</w:t>
+      </w:r>
+      <w:r>
+        <w:rPr>
+          <w:rFonts w:ascii="Arial" w:hAnsi="Arial" w:cs="Arial"/>
+          <w:sz w:val="24"/>
+          <w:szCs w:val="24"/>
+        </w:rPr>
+        <w:t xml:space="preserve"> </w:t>
+      </w:r>
+      <w:r>
+        <w:rPr>
+          <w:rFonts w:ascii="Arial" w:hAnsi="Arial" w:cs="Arial"/>
+          <w:sz w:val="24"/>
+          <w:szCs w:val="24"/>
+        </w:rPr>
+        <w:t xml:space="preserve">a </w:t>
+      </w:r>
+      <w:r>
+        <w:rPr>
+          <w:rFonts w:ascii="Arial" w:hAnsi="Arial" w:cs="Arial"/>
+          <w:sz w:val="24"/>
+          <w:szCs w:val="24"/>
+        </w:rPr>
+        <w:t>customer can be registered in the system.</w:t>
+      </w:r>
+    </w:p>
+    <w:p>
+      <w:pPr>
+        <w:pStyle w:val="NoSpacing"/>
+        <w:numPr>
+          <w:ilvl w:val="1"/>
+          <w:numId w:val="16"/>
+        </w:numPr>
+        <w:spacing w:line="276" w:lineRule="auto"/>
+        <w:rPr>
+          <w:rFonts w:ascii="Arial" w:hAnsi="Arial" w:cs="Arial"/>
+          <w:sz w:val="24"/>
+          <w:szCs w:val="24"/>
+        </w:rPr>
+      </w:pPr>
+      <w:r>
+        <w:rPr>
+          <w:rFonts w:ascii="Arial" w:hAnsi="Arial" w:cs="Arial"/>
+          <w:sz w:val="24"/>
+          <w:szCs w:val="24"/>
+          <w:u w:val="single"/>
+        </w:rPr>
+        <w:t>Update Customer</w:t>
+      </w:r>
+      <w:r>
+        <w:rPr>
+          <w:rFonts w:ascii="Arial" w:hAnsi="Arial" w:cs="Arial"/>
+          <w:sz w:val="24"/>
+          <w:szCs w:val="24"/>
+          <w:u w:val="single"/>
+        </w:rPr>
+        <w:t xml:space="preserve"> Information:</w:t>
+      </w:r>
+      <w:r>
+        <w:rPr>
+          <w:rFonts w:ascii="Arial" w:hAnsi="Arial" w:cs="Arial"/>
+          <w:sz w:val="24"/>
+          <w:szCs w:val="24"/>
+        </w:rPr>
+        <w:t xml:space="preserve"> </w:t>
+      </w:r>
+      <w:r>
+        <w:rPr>
+          <w:rFonts w:ascii="Arial" w:hAnsi="Arial" w:cs="Arial"/>
+          <w:sz w:val="24"/>
+          <w:szCs w:val="24"/>
+        </w:rPr>
+        <w:t>a</w:t>
+      </w:r>
+      <w:r>
+        <w:rPr>
+          <w:rFonts w:ascii="Arial" w:hAnsi="Arial" w:cs="Arial"/>
+          <w:sz w:val="24"/>
+          <w:szCs w:val="24"/>
+        </w:rPr>
+        <w:t>n existing</w:t>
+      </w:r>
+      <w:r>
+        <w:rPr>
+          <w:rFonts w:ascii="Arial" w:hAnsi="Arial" w:cs="Arial"/>
+          <w:sz w:val="24"/>
+          <w:szCs w:val="24"/>
+        </w:rPr>
+        <w:t xml:space="preserve"> customer</w:t>
+      </w:r>
+      <w:r>
+        <w:rPr>
+          <w:rFonts w:ascii="Arial" w:hAnsi="Arial" w:cs="Arial"/>
+          <w:sz w:val="24"/>
+          <w:szCs w:val="24"/>
+        </w:rPr>
+        <w:t xml:space="preserve"> registration</w:t>
+      </w:r>
+      <w:r>
+        <w:rPr>
+          <w:rFonts w:ascii="Arial" w:hAnsi="Arial" w:cs="Arial"/>
+          <w:sz w:val="24"/>
+          <w:szCs w:val="24"/>
+        </w:rPr>
+        <w:t xml:space="preserve"> </w:t>
+      </w:r>
+      <w:r>
+        <w:rPr>
+          <w:rFonts w:ascii="Arial" w:hAnsi="Arial" w:cs="Arial"/>
+          <w:sz w:val="24"/>
+          <w:szCs w:val="24"/>
+        </w:rPr>
+        <w:t xml:space="preserve">may </w:t>
+      </w:r>
+      <w:r>
+        <w:rPr>
+          <w:rFonts w:ascii="Arial" w:hAnsi="Arial" w:cs="Arial"/>
+          <w:sz w:val="24"/>
+          <w:szCs w:val="24"/>
+        </w:rPr>
+        <w:t xml:space="preserve">have its information </w:t>
+      </w:r>
+      <w:r>
+        <w:rPr>
+          <w:rFonts w:ascii="Arial" w:hAnsi="Arial" w:cs="Arial"/>
+          <w:sz w:val="24"/>
+          <w:szCs w:val="24"/>
+        </w:rPr>
+        <w:t>reassign</w:t>
+      </w:r>
+      <w:r>
+        <w:rPr>
+          <w:rFonts w:ascii="Arial" w:hAnsi="Arial" w:cs="Arial"/>
+          <w:sz w:val="24"/>
+          <w:szCs w:val="24"/>
+        </w:rPr>
+        <w:t>ed</w:t>
+      </w:r>
+      <w:r>
+        <w:rPr>
+          <w:rFonts w:ascii="Arial" w:hAnsi="Arial" w:cs="Arial"/>
+          <w:sz w:val="24"/>
+          <w:szCs w:val="24"/>
+        </w:rPr>
+        <w:t xml:space="preserve"> </w:t>
+      </w:r>
+      <w:r>
+        <w:rPr>
+          <w:rFonts w:ascii="Arial" w:hAnsi="Arial" w:cs="Arial"/>
+          <w:sz w:val="24"/>
+          <w:szCs w:val="24"/>
+        </w:rPr>
+        <w:t xml:space="preserve">and updated </w:t>
+      </w:r>
+      <w:r>
+        <w:rPr>
+          <w:rFonts w:ascii="Arial" w:hAnsi="Arial" w:cs="Arial"/>
+          <w:sz w:val="24"/>
+          <w:szCs w:val="24"/>
+        </w:rPr>
+        <w:t>in the database.</w:t>
+      </w:r>
+    </w:p>
+    <w:p>
+      <w:pPr>
+        <w:pStyle w:val="NoSpacing"/>
+        <w:spacing w:line="276" w:lineRule="auto"/>
+        <w:rPr>
+          <w:rFonts w:ascii="Arial" w:hAnsi="Arial" w:cs="Arial"/>
+          <w:sz w:val="24"/>
+          <w:szCs w:val="24"/>
+        </w:rPr>
+      </w:pPr>
+    </w:p>
+    <w:p>
+      <w:pPr>
+        <w:pStyle w:val="NoSpacing"/>
+        <w:numPr>
+          <w:ilvl w:val="0"/>
+          <w:numId w:val="16"/>
+        </w:numPr>
+        <w:spacing w:line="276" w:lineRule="auto"/>
+        <w:rPr>
+          <w:rFonts w:ascii="Arial" w:hAnsi="Arial" w:cs="Arial"/>
+          <w:sz w:val="24"/>
+          <w:szCs w:val="24"/>
+        </w:rPr>
+      </w:pPr>
+      <w:r>
+        <w:rPr>
+          <w:rFonts w:ascii="Arial" w:hAnsi="Arial" w:cs="Arial"/>
+          <w:sz w:val="24"/>
+          <w:szCs w:val="24"/>
+          <w:u w:val="single"/>
+        </w:rPr>
+        <w:t>Generate Reports</w:t>
+      </w:r>
+      <w:r>
+        <w:rPr>
+          <w:rFonts w:ascii="Arial" w:hAnsi="Arial" w:cs="Arial"/>
+          <w:sz w:val="24"/>
+          <w:szCs w:val="24"/>
+        </w:rPr>
+        <w:t xml:space="preserve">: </w:t>
+      </w:r>
+      <w:r>
+        <w:rPr>
+          <w:rFonts w:ascii="Arial" w:hAnsi="Arial" w:cs="Arial"/>
+          <w:sz w:val="24"/>
+          <w:szCs w:val="24"/>
+        </w:rPr>
+        <w:t xml:space="preserve">the system will gather data from the database to create </w:t>
+      </w:r>
+      <w:r>
+        <w:rPr>
+          <w:rFonts w:ascii="Arial" w:hAnsi="Arial" w:cs="Arial"/>
+          <w:sz w:val="24"/>
+          <w:szCs w:val="24"/>
+        </w:rPr>
+        <w:t>reports</w:t>
+      </w:r>
+      <w:r>
+        <w:rPr>
+          <w:rFonts w:ascii="Arial" w:hAnsi="Arial" w:cs="Arial"/>
+          <w:sz w:val="24"/>
+          <w:szCs w:val="24"/>
+        </w:rPr>
+        <w:t>.</w:t>
+      </w:r>
+    </w:p>
+    <w:p>
+      <w:pPr>
+        <w:pStyle w:val="NoSpacing"/>
+        <w:numPr>
+          <w:ilvl w:val="1"/>
+          <w:numId w:val="16"/>
+        </w:numPr>
+        <w:spacing w:line="276" w:lineRule="auto"/>
+        <w:rPr>
+          <w:rFonts w:ascii="Arial" w:hAnsi="Arial" w:cs="Arial"/>
+          <w:sz w:val="24"/>
+          <w:szCs w:val="24"/>
+        </w:rPr>
+      </w:pPr>
+      <w:r>
+        <w:rPr>
+          <w:rFonts w:ascii="Arial" w:hAnsi="Arial" w:cs="Arial"/>
+          <w:sz w:val="24"/>
+          <w:szCs w:val="24"/>
+          <w:u w:val="single"/>
+        </w:rPr>
+        <w:t>Sales by date</w:t>
+      </w:r>
+      <w:r>
+        <w:rPr>
+          <w:rFonts w:ascii="Arial" w:hAnsi="Arial" w:cs="Arial"/>
+          <w:sz w:val="24"/>
+          <w:szCs w:val="24"/>
+        </w:rPr>
+        <w:t>:</w:t>
+      </w:r>
+      <w:r>
+        <w:rPr>
+          <w:rFonts w:ascii="Arial" w:hAnsi="Arial" w:cs="Arial"/>
+          <w:sz w:val="24"/>
+          <w:szCs w:val="24"/>
+        </w:rPr>
+        <w:t xml:space="preserve"> </w:t>
+      </w:r>
+      <w:r>
+        <w:rPr>
+          <w:rFonts w:ascii="Arial" w:hAnsi="Arial" w:cs="Arial"/>
+          <w:sz w:val="24"/>
+          <w:szCs w:val="24"/>
+        </w:rPr>
+        <w:t xml:space="preserve">a report that </w:t>
+      </w:r>
+      <w:r>
+        <w:rPr>
+          <w:rFonts w:ascii="Arial" w:hAnsi="Arial" w:cs="Arial"/>
+          <w:sz w:val="24"/>
+          <w:szCs w:val="24"/>
+        </w:rPr>
+        <w:t xml:space="preserve">displays the data related to each rental executed </w:t>
+      </w:r>
+      <w:r>
+        <w:rPr>
+          <w:rFonts w:ascii="Arial" w:hAnsi="Arial" w:cs="Arial"/>
+          <w:sz w:val="24"/>
+          <w:szCs w:val="24"/>
+        </w:rPr>
+        <w:t xml:space="preserve">at a </w:t>
+      </w:r>
+      <w:r>
+        <w:rPr>
+          <w:rFonts w:ascii="Arial" w:hAnsi="Arial" w:cs="Arial"/>
+          <w:sz w:val="24"/>
+          <w:szCs w:val="24"/>
+        </w:rPr>
+        <w:t xml:space="preserve">given </w:t>
+      </w:r>
+      <w:r>
+        <w:rPr>
+          <w:rFonts w:ascii="Arial" w:hAnsi="Arial" w:cs="Arial"/>
+          <w:sz w:val="24"/>
+          <w:szCs w:val="24"/>
+        </w:rPr>
+        <w:t>date</w:t>
+      </w:r>
+      <w:r>
+        <w:rPr>
+          <w:rFonts w:ascii="Arial" w:hAnsi="Arial" w:cs="Arial"/>
+          <w:sz w:val="24"/>
+          <w:szCs w:val="24"/>
+        </w:rPr>
+        <w:t>.</w:t>
+      </w:r>
+    </w:p>
+    <w:p>
+      <w:pPr>
+        <w:pStyle w:val="NoSpacing"/>
+        <w:numPr>
+          <w:ilvl w:val="1"/>
+          <w:numId w:val="16"/>
+        </w:numPr>
+        <w:spacing w:line="276" w:lineRule="auto"/>
+        <w:rPr>
+          <w:rFonts w:ascii="Arial" w:hAnsi="Arial" w:cs="Arial"/>
+          <w:sz w:val="24"/>
+          <w:szCs w:val="24"/>
+        </w:rPr>
+      </w:pPr>
+      <w:r>
+        <w:rPr>
+          <w:rFonts w:ascii="Arial" w:hAnsi="Arial" w:cs="Arial"/>
+          <w:sz w:val="24"/>
+          <w:szCs w:val="24"/>
+          <w:u w:val="single"/>
+        </w:rPr>
+        <w:t>Sales by customer</w:t>
+      </w:r>
+      <w:r>
+        <w:rPr>
+          <w:rFonts w:ascii="Arial" w:hAnsi="Arial" w:cs="Arial"/>
+          <w:sz w:val="24"/>
+          <w:szCs w:val="24"/>
+        </w:rPr>
+        <w:t>:</w:t>
+      </w:r>
+      <w:r>
+        <w:rPr>
+          <w:rFonts w:ascii="Arial" w:hAnsi="Arial" w:cs="Arial"/>
+          <w:sz w:val="24"/>
+          <w:szCs w:val="24"/>
+        </w:rPr>
+        <w:t xml:space="preserve"> </w:t>
+      </w:r>
+      <w:r>
+        <w:rPr>
+          <w:rFonts w:ascii="Arial" w:hAnsi="Arial" w:cs="Arial"/>
+          <w:sz w:val="24"/>
+          <w:szCs w:val="24"/>
+        </w:rPr>
+        <w:t xml:space="preserve">a report that displays </w:t>
+      </w:r>
+      <w:r>
+        <w:rPr>
+          <w:rFonts w:ascii="Arial" w:hAnsi="Arial" w:cs="Arial"/>
+          <w:sz w:val="24"/>
+          <w:szCs w:val="24"/>
+        </w:rPr>
+        <w:t xml:space="preserve">historic, current, and </w:t>
+      </w:r>
+      <w:r>
+        <w:rPr>
+          <w:rFonts w:ascii="Arial" w:hAnsi="Arial" w:cs="Arial"/>
+          <w:sz w:val="24"/>
+          <w:szCs w:val="24"/>
+        </w:rPr>
+        <w:t>foreseeing rental</w:t>
+      </w:r>
+      <w:r>
+        <w:rPr>
+          <w:rFonts w:ascii="Arial" w:hAnsi="Arial" w:cs="Arial"/>
+          <w:sz w:val="24"/>
+          <w:szCs w:val="24"/>
+        </w:rPr>
+        <w:t xml:space="preserve"> data related to each rental executed by a </w:t>
+      </w:r>
+      <w:r>
+        <w:rPr>
+          <w:rFonts w:ascii="Arial" w:hAnsi="Arial" w:cs="Arial"/>
+          <w:sz w:val="24"/>
+          <w:szCs w:val="24"/>
+        </w:rPr>
+        <w:t>given</w:t>
+      </w:r>
+      <w:r>
+        <w:rPr>
+          <w:rFonts w:ascii="Arial" w:hAnsi="Arial" w:cs="Arial"/>
+          <w:sz w:val="24"/>
+          <w:szCs w:val="24"/>
+        </w:rPr>
+        <w:t xml:space="preserve"> customer</w:t>
+      </w:r>
+      <w:r>
+        <w:rPr>
+          <w:rFonts w:ascii="Arial" w:hAnsi="Arial" w:cs="Arial"/>
+          <w:sz w:val="24"/>
+          <w:szCs w:val="24"/>
+        </w:rPr>
+        <w:t>.</w:t>
+      </w:r>
+    </w:p>
+    <w:p>
+      <w:pPr>
+        <w:pStyle w:val="NoSpacing"/>
+        <w:numPr>
+          <w:ilvl w:val="1"/>
+          <w:numId w:val="16"/>
+        </w:numPr>
+        <w:spacing w:line="276" w:lineRule="auto"/>
+        <w:rPr>
+          <w:rFonts w:ascii="Arial" w:hAnsi="Arial" w:cs="Arial"/>
+          <w:sz w:val="24"/>
+          <w:szCs w:val="24"/>
+        </w:rPr>
+      </w:pPr>
+      <w:r>
+        <w:rPr>
+          <w:rFonts w:ascii="Arial" w:hAnsi="Arial" w:cs="Arial"/>
+          <w:sz w:val="24"/>
+          <w:szCs w:val="24"/>
+          <w:u w:val="single"/>
+        </w:rPr>
+        <w:t>List items by category</w:t>
+      </w:r>
+      <w:r>
+        <w:rPr>
+          <w:rFonts w:ascii="Arial" w:hAnsi="Arial" w:cs="Arial"/>
+          <w:sz w:val="24"/>
+          <w:szCs w:val="24"/>
+        </w:rPr>
+        <w:t>:</w:t>
+      </w:r>
+      <w:r>
+        <w:rPr>
+          <w:rFonts w:ascii="Arial" w:hAnsi="Arial" w:cs="Arial"/>
+          <w:sz w:val="24"/>
+          <w:szCs w:val="24"/>
+        </w:rPr>
+        <w:t xml:space="preserve"> </w:t>
+      </w:r>
+      <w:r>
+        <w:rPr>
+          <w:rFonts w:ascii="Arial" w:hAnsi="Arial" w:cs="Arial"/>
+          <w:sz w:val="24"/>
+          <w:szCs w:val="24"/>
+        </w:rPr>
+        <w:t>a report that displays the equipment registered under a given category</w:t>
+      </w:r>
+      <w:r>
+        <w:rPr>
+          <w:rFonts w:ascii="Arial" w:hAnsi="Arial" w:cs="Arial"/>
+          <w:sz w:val="24"/>
+          <w:szCs w:val="24"/>
+        </w:rPr>
+        <w:t>.</w:t>
+      </w:r>
+    </w:p>
+    <w:p>
+      <w:pPr>
+        <w:pStyle w:val="NoSpacing"/>
+        <w:numPr>
+          <w:ilvl w:val="1"/>
+          <w:numId w:val="16"/>
+        </w:numPr>
+        <w:spacing w:line="276" w:lineRule="auto"/>
+        <w:rPr>
+          <w:rFonts w:ascii="Arial" w:hAnsi="Arial" w:cs="Arial"/>
+          <w:sz w:val="24"/>
+          <w:szCs w:val="24"/>
+        </w:rPr>
+      </w:pPr>
+      <w:r>
+        <w:rPr>
+          <w:rFonts w:ascii="Arial" w:hAnsi="Arial" w:cs="Arial"/>
+          <w:sz w:val="24"/>
+          <w:szCs w:val="24"/>
+          <w:u w:val="single"/>
+        </w:rPr>
+        <w:t xml:space="preserve">Other </w:t>
+      </w:r>
+      <w:r>
+        <w:rPr>
+          <w:rFonts w:ascii="Arial" w:hAnsi="Arial" w:cs="Arial"/>
+          <w:i/>
+          <w:iCs/>
+          <w:sz w:val="24"/>
+          <w:szCs w:val="24"/>
+          <w:u w:val="single"/>
+        </w:rPr>
+        <w:t>order by</w:t>
+      </w:r>
+      <w:r>
+        <w:rPr>
+          <w:rFonts w:ascii="Arial" w:hAnsi="Arial" w:cs="Arial"/>
+          <w:sz w:val="24"/>
+          <w:szCs w:val="24"/>
+          <w:u w:val="single"/>
+        </w:rPr>
+        <w:t xml:space="preserve"> reports</w:t>
+      </w:r>
+      <w:r>
+        <w:rPr>
+          <w:rFonts w:ascii="Arial" w:hAnsi="Arial" w:cs="Arial"/>
+          <w:sz w:val="24"/>
+          <w:szCs w:val="24"/>
+        </w:rPr>
+        <w:t>:</w:t>
+      </w:r>
+      <w:r>
+        <w:rPr>
+          <w:rFonts w:ascii="Arial" w:hAnsi="Arial" w:cs="Arial"/>
+          <w:sz w:val="24"/>
+          <w:szCs w:val="24"/>
+        </w:rPr>
+        <w:t xml:space="preserve"> </w:t>
+      </w:r>
+      <w:r>
+        <w:rPr>
+          <w:rFonts w:ascii="Arial" w:hAnsi="Arial" w:cs="Arial"/>
+          <w:sz w:val="24"/>
+          <w:szCs w:val="24"/>
+        </w:rPr>
+        <w:t xml:space="preserve">custom reports </w:t>
+      </w:r>
+      <w:r>
+        <w:rPr>
+          <w:rFonts w:ascii="Arial" w:hAnsi="Arial" w:cs="Arial"/>
+          <w:sz w:val="24"/>
+          <w:szCs w:val="24"/>
+        </w:rPr>
+        <w:t xml:space="preserve">that </w:t>
+      </w:r>
+      <w:r>
+        <w:rPr>
+          <w:rFonts w:ascii="Arial" w:hAnsi="Arial" w:cs="Arial"/>
+          <w:sz w:val="24"/>
+          <w:szCs w:val="24"/>
+        </w:rPr>
+        <w:t xml:space="preserve">will </w:t>
+      </w:r>
+      <w:r>
+        <w:rPr>
+          <w:rFonts w:ascii="Arial" w:hAnsi="Arial" w:cs="Arial"/>
+          <w:sz w:val="24"/>
+          <w:szCs w:val="24"/>
+        </w:rPr>
+        <w:t xml:space="preserve">provide consolidated overviews </w:t>
+      </w:r>
+      <w:r>
+        <w:rPr>
+          <w:rFonts w:ascii="Arial" w:hAnsi="Arial" w:cs="Arial"/>
+          <w:sz w:val="24"/>
+          <w:szCs w:val="24"/>
+        </w:rPr>
+        <w:t xml:space="preserve">from sales and equipment ordered by a given </w:t>
+      </w:r>
+      <w:r>
+        <w:rPr>
+          <w:rFonts w:ascii="Arial" w:hAnsi="Arial" w:cs="Arial"/>
+          <w:sz w:val="24"/>
+          <w:szCs w:val="24"/>
+        </w:rPr>
+        <w:t>argument</w:t>
+      </w:r>
+      <w:r>
+        <w:rPr>
+          <w:rFonts w:ascii="Arial" w:hAnsi="Arial" w:cs="Arial"/>
+          <w:sz w:val="24"/>
+          <w:szCs w:val="24"/>
+        </w:rPr>
+        <w:t>.</w:t>
+      </w:r>
+    </w:p>
+    <w:p>
+      <w:pPr>
+        <w:pStyle w:val="NoSpacing"/>
+        <w:spacing w:line="276" w:lineRule="auto"/>
+        <w:rPr>
+          <w:rFonts w:ascii="Arial" w:hAnsi="Arial" w:cs="Arial"/>
+          <w:sz w:val="24"/>
+          <w:szCs w:val="24"/>
+        </w:rPr>
+      </w:pPr>
+    </w:p>
+    <w:p>
+      <w:pPr>
+        <w:pStyle w:val="NoSpacing"/>
+        <w:numPr>
+          <w:ilvl w:val="0"/>
+          <w:numId w:val="16"/>
+        </w:numPr>
+        <w:spacing w:line="276" w:lineRule="auto"/>
+        <w:rPr>
+          <w:rFonts w:ascii="Arial" w:hAnsi="Arial" w:cs="Arial"/>
+          <w:sz w:val="24"/>
+          <w:szCs w:val="24"/>
+        </w:rPr>
+      </w:pPr>
+      <w:r>
+        <w:rPr>
+          <w:rFonts w:ascii="Arial" w:hAnsi="Arial" w:cs="Arial"/>
+          <w:sz w:val="24"/>
+          <w:szCs w:val="24"/>
+          <w:u w:val="single"/>
+        </w:rPr>
+        <w:t>Create Equipment Rental</w:t>
+      </w:r>
+      <w:r>
+        <w:rPr>
+          <w:rFonts w:ascii="Arial" w:hAnsi="Arial" w:cs="Arial"/>
+          <w:sz w:val="24"/>
+          <w:szCs w:val="24"/>
+        </w:rPr>
+        <w:t xml:space="preserve">: </w:t>
+      </w:r>
+      <w:r>
+        <w:rPr>
+          <w:rFonts w:ascii="Arial" w:hAnsi="Arial" w:cs="Arial"/>
+          <w:sz w:val="24"/>
+          <w:szCs w:val="24"/>
+        </w:rPr>
+        <w:t xml:space="preserve">each </w:t>
+      </w:r>
+      <w:r>
+        <w:rPr>
+          <w:rFonts w:ascii="Arial" w:hAnsi="Arial" w:cs="Arial"/>
+          <w:sz w:val="24"/>
+          <w:szCs w:val="24"/>
+        </w:rPr>
+        <w:t xml:space="preserve">equipment rental will </w:t>
+      </w:r>
+      <w:r>
+        <w:rPr>
+          <w:rFonts w:ascii="Arial" w:hAnsi="Arial" w:cs="Arial"/>
+          <w:sz w:val="24"/>
+          <w:szCs w:val="24"/>
+        </w:rPr>
+        <w:t xml:space="preserve">be </w:t>
+      </w:r>
+      <w:r>
+        <w:rPr>
+          <w:rFonts w:ascii="Arial" w:hAnsi="Arial" w:cs="Arial"/>
+          <w:sz w:val="24"/>
+          <w:szCs w:val="24"/>
+        </w:rPr>
+        <w:t>performed through a creation of a registration that will be stored in the system. This</w:t>
+      </w:r>
+      <w:r>
+        <w:rPr>
+          <w:rFonts w:ascii="Arial" w:hAnsi="Arial" w:cs="Arial"/>
+          <w:sz w:val="24"/>
+          <w:szCs w:val="24"/>
+        </w:rPr>
+        <w:t xml:space="preserve"> will </w:t>
+      </w:r>
+      <w:r>
+        <w:rPr>
+          <w:rFonts w:ascii="Arial" w:hAnsi="Arial" w:cs="Arial"/>
+          <w:sz w:val="24"/>
+          <w:szCs w:val="24"/>
+        </w:rPr>
+        <w:t xml:space="preserve">be associated with a </w:t>
+      </w:r>
+      <w:r>
+        <w:rPr>
+          <w:rFonts w:ascii="Arial" w:hAnsi="Arial" w:cs="Arial"/>
+          <w:sz w:val="24"/>
+          <w:szCs w:val="24"/>
+        </w:rPr>
+        <w:t xml:space="preserve">customer </w:t>
+      </w:r>
+      <w:r>
+        <w:rPr>
+          <w:rFonts w:ascii="Arial" w:hAnsi="Arial" w:cs="Arial"/>
+          <w:sz w:val="24"/>
+          <w:szCs w:val="24"/>
+        </w:rPr>
+        <w:t xml:space="preserve">profile </w:t>
+      </w:r>
+      <w:r>
+        <w:rPr>
+          <w:rFonts w:ascii="Arial" w:hAnsi="Arial" w:cs="Arial"/>
+          <w:sz w:val="24"/>
+          <w:szCs w:val="24"/>
+        </w:rPr>
+        <w:t xml:space="preserve">that is registered in the system, so as with the </w:t>
+      </w:r>
+      <w:r>
+        <w:rPr>
+          <w:rFonts w:ascii="Arial" w:hAnsi="Arial" w:cs="Arial"/>
+          <w:sz w:val="24"/>
+          <w:szCs w:val="24"/>
+        </w:rPr>
+        <w:t xml:space="preserve">profile from the </w:t>
+      </w:r>
+      <w:r>
+        <w:rPr>
+          <w:rFonts w:ascii="Arial" w:hAnsi="Arial" w:cs="Arial"/>
+          <w:sz w:val="24"/>
+          <w:szCs w:val="24"/>
+        </w:rPr>
+        <w:t>requested</w:t>
+      </w:r>
+      <w:r>
+        <w:rPr>
+          <w:rFonts w:ascii="Arial" w:hAnsi="Arial" w:cs="Arial"/>
+          <w:sz w:val="24"/>
+          <w:szCs w:val="24"/>
+        </w:rPr>
+        <w:t xml:space="preserve"> </w:t>
+      </w:r>
+      <w:r>
+        <w:rPr>
+          <w:rFonts w:ascii="Arial" w:hAnsi="Arial" w:cs="Arial"/>
+          <w:sz w:val="24"/>
+          <w:szCs w:val="24"/>
+        </w:rPr>
+        <w:t>equipment</w:t>
+      </w:r>
+      <w:r>
+        <w:rPr>
+          <w:rFonts w:ascii="Arial" w:hAnsi="Arial" w:cs="Arial"/>
+          <w:sz w:val="24"/>
+          <w:szCs w:val="24"/>
+        </w:rPr>
+        <w:t>.</w:t>
+      </w:r>
+    </w:p>
+    <w:p>
+      <w:pPr>
+        <w:pStyle w:val="NoSpacing"/>
+        <w:numPr>
+          <w:ilvl w:val="1"/>
+          <w:numId w:val="16"/>
+        </w:numPr>
+        <w:spacing w:line="276" w:lineRule="auto"/>
+        <w:rPr>
+          <w:rFonts w:ascii="Arial" w:hAnsi="Arial" w:cs="Arial"/>
+          <w:sz w:val="24"/>
+          <w:szCs w:val="24"/>
+        </w:rPr>
+      </w:pPr>
+      <w:r>
+        <w:rPr>
+          <w:rFonts w:ascii="Arial" w:hAnsi="Arial" w:cs="Arial"/>
+          <w:sz w:val="24"/>
+          <w:szCs w:val="24"/>
+          <w:u w:val="single"/>
+        </w:rPr>
+        <w:t>View Equipment Availability</w:t>
+      </w:r>
+      <w:r>
+        <w:rPr>
+          <w:rFonts w:ascii="Arial" w:hAnsi="Arial" w:cs="Arial"/>
+          <w:sz w:val="24"/>
+          <w:szCs w:val="24"/>
+        </w:rPr>
+        <w:t>:</w:t>
+      </w:r>
+      <w:r>
+        <w:rPr>
+          <w:rFonts w:ascii="Arial" w:hAnsi="Arial" w:cs="Arial"/>
+          <w:sz w:val="24"/>
+          <w:szCs w:val="24"/>
+        </w:rPr>
+        <w:t xml:space="preserve"> only equipment that are available to be rented will be considered in a reservation</w:t>
+      </w:r>
+      <w:r>
+        <w:rPr>
+          <w:rFonts w:ascii="Arial" w:hAnsi="Arial" w:cs="Arial"/>
+          <w:sz w:val="24"/>
+          <w:szCs w:val="24"/>
+        </w:rPr>
+        <w:t>.</w:t>
+      </w:r>
+      <w:r>
+        <w:rPr>
+          <w:rFonts w:ascii="Arial" w:hAnsi="Arial" w:cs="Arial"/>
+          <w:sz w:val="24"/>
+          <w:szCs w:val="24"/>
+        </w:rPr>
+        <w:t xml:space="preserve"> Therefore, the user may check </w:t>
+      </w:r>
+      <w:r>
+        <w:rPr>
+          <w:rFonts w:ascii="Arial" w:hAnsi="Arial" w:cs="Arial"/>
+          <w:sz w:val="24"/>
+          <w:szCs w:val="24"/>
+        </w:rPr>
+        <w:t>for the equipment availability when creating the rental.</w:t>
+      </w:r>
+    </w:p>
+    <w:p>
+      <w:pPr>
+        <w:pStyle w:val="NoSpacing"/>
+        <w:spacing w:line="276" w:lineRule="auto"/>
+        <w:rPr>
+          <w:rFonts w:ascii="Arial" w:hAnsi="Arial" w:cs="Arial"/>
+          <w:sz w:val="24"/>
+          <w:szCs w:val="24"/>
+        </w:rPr>
+      </w:pPr>
+    </w:p>
+    <w:p>
+      <w:pPr>
+        <w:pStyle w:val="NoSpacing"/>
+        <w:spacing w:line="276" w:lineRule="auto"/>
+        <w:rPr>
+          <w:rFonts w:ascii="Arial" w:hAnsi="Arial" w:cs="Arial"/>
+          <w:sz w:val="24"/>
+          <w:szCs w:val="24"/>
+        </w:rPr>
+      </w:pPr>
+    </w:p>
+    <w:p>
+      <w:pPr>
+        <w:pStyle w:val="NoSpacing"/>
+        <w:spacing w:line="276" w:lineRule="auto"/>
+        <w:rPr>
+          <w:rFonts w:ascii="Arial" w:hAnsi="Arial" w:cs="Arial"/>
+          <w:sz w:val="24"/>
+          <w:szCs w:val="24"/>
+        </w:rPr>
+      </w:pPr>
+    </w:p>
+    <w:p>
+      <w:pPr>
+        <w:pStyle w:val="NoSpacing"/>
+        <w:spacing w:line="276" w:lineRule="auto"/>
+        <w:rPr>
+          <w:rFonts w:ascii="Arial" w:hAnsi="Arial" w:cs="Arial"/>
+          <w:sz w:val="24"/>
+          <w:szCs w:val="24"/>
+        </w:rPr>
+      </w:pPr>
+    </w:p>
+    <w:p>
+      <w:pPr>
+        <w:pStyle w:val="NoSpacing"/>
+        <w:spacing w:line="276" w:lineRule="auto"/>
+        <w:rPr>
+          <w:rFonts w:ascii="Arial" w:hAnsi="Arial" w:cs="Arial"/>
+          <w:sz w:val="24"/>
+          <w:szCs w:val="24"/>
+        </w:rPr>
+      </w:pPr>
+    </w:p>
+    <w:p>
+      <w:pPr>
+        <w:pStyle w:val="NoSpacing"/>
+        <w:spacing w:line="276" w:lineRule="auto"/>
+        <w:jc w:val="center"/>
+        <w:rPr>
+          <w:rFonts w:ascii="Arial" w:hAnsi="Arial" w:cs="Arial"/>
+          <w:sz w:val="24"/>
+          <w:szCs w:val="24"/>
+        </w:rPr>
+      </w:pPr>
+      <w:r>
+        <w:rPr>
+          <w:rFonts w:ascii="Arial" w:hAnsi="Arial" w:cs="Arial"/>
+          <w:noProof/>
+          <w:sz w:val="24"/>
+          <w:szCs w:val="24"/>
+        </w:rPr>
+        <w:drawing>
+          <wp:inline distT="0" distB="0" distL="0" distR="0" wp14:anchorId="605F0B9E" wp14:editId="12121A85">
+            <wp:extent cx="5574030" cy="6003290"/>
+            <wp:effectExtent l="0" t="0" r="0" b="0"/>
+            <wp:docPr id="2138604632" name="Picture 8"/>
+            <wp:cNvGraphicFramePr>
+              <a:graphicFrameLocks xmlns:a="http://schemas.openxmlformats.org/drawingml/2006/main" noChangeAspect="1"/>
+            </wp:cNvGraphicFramePr>
+            <a:graphic xmlns:a="http://schemas.openxmlformats.org/drawingml/2006/main">
+              <a:graphicData uri="http://schemas.openxmlformats.org/drawingml/2006/picture">
+                <pic:pic xmlns:pic="http://schemas.openxmlformats.org/drawingml/2006/picture">
+                  <pic:nvPicPr>
+                    <pic:cNvPr id="0" name="Picture 7"/>
+                    <pic:cNvPicPr>
+                      <a:picLocks noChangeAspect="1" noChangeArrowheads="1"/>
+                    </pic:cNvPicPr>
+                  </pic:nvPicPr>
+                  <pic:blipFill>
+                    <a:blip r:embed="rId13">
+                      <a:extLst>
+                        <a:ext uri="{28A0092B-C50C-407E-A947-70E740481C1C}">
+                          <a14:useLocalDpi xmlns:a14="http://schemas.microsoft.com/office/drawing/2010/main" val="0"/>
+                        </a:ext>
+                      </a:extLst>
+                    </a:blip>
+                    <a:srcRect/>
+                    <a:stretch>
+                      <a:fillRect/>
+                    </a:stretch>
+                  </pic:blipFill>
+                  <pic:spPr bwMode="auto">
+                    <a:xfrm>
+                      <a:off x="0" y="0"/>
+                      <a:ext cx="5574030" cy="6003290"/>
+                    </a:xfrm>
+                    <a:prstGeom prst="rect">
+                      <a:avLst/>
+                    </a:prstGeom>
+                    <a:noFill/>
+                    <a:ln>
+                      <a:noFill/>
+                    </a:ln>
+                  </pic:spPr>
+                </pic:pic>
+              </a:graphicData>
+            </a:graphic>
+          </wp:inline>
+        </w:drawing>
+      </w:r>
     </w:p>
     <w:p>
       <w:pPr>
@@ -1057,242 +1999,83 @@
     </w:p>
     <w:p>
       <w:pPr>
-        <w:pStyle w:val="NoSpacing"/>
-        <w:spacing w:line="276" w:lineRule="auto"/>
-        <w:rPr>
-          <w:rFonts w:ascii="Arial" w:hAnsi="Arial" w:cs="Arial"/>
-          <w:sz w:val="24"/>
-          <w:szCs w:val="24"/>
-        </w:rPr>
-      </w:pPr>
-      <w:r>
-        <w:rPr>
-          <w:rFonts w:ascii="Arial" w:hAnsi="Arial" w:cs="Arial"/>
-          <w:sz w:val="24"/>
-          <w:szCs w:val="24"/>
-        </w:rPr>
-        <w:t>1</w:t>
-      </w:r>
-    </w:p>
-    <w:p>
-      <w:pPr>
-        <w:pStyle w:val="NoSpacing"/>
-        <w:spacing w:line="276" w:lineRule="auto"/>
-        <w:rPr>
-          <w:rFonts w:ascii="Arial" w:hAnsi="Arial" w:cs="Arial"/>
-          <w:sz w:val="24"/>
-          <w:szCs w:val="24"/>
-        </w:rPr>
-      </w:pPr>
-    </w:p>
-    <w:p>
-      <w:pPr>
-        <w:pStyle w:val="NoSpacing"/>
-        <w:spacing w:line="276" w:lineRule="auto"/>
-        <w:rPr>
-          <w:rFonts w:ascii="Arial" w:hAnsi="Arial" w:cs="Arial"/>
-          <w:sz w:val="24"/>
-          <w:szCs w:val="24"/>
-        </w:rPr>
-      </w:pPr>
-    </w:p>
-    <w:p>
-      <w:pPr>
-        <w:pStyle w:val="NoSpacing"/>
-        <w:spacing w:line="276" w:lineRule="auto"/>
-        <w:rPr>
-          <w:rFonts w:ascii="Arial" w:hAnsi="Arial" w:cs="Arial"/>
-          <w:sz w:val="24"/>
-          <w:szCs w:val="24"/>
-        </w:rPr>
-      </w:pPr>
-    </w:p>
-    <w:p>
-      <w:pPr>
-        <w:pStyle w:val="NoSpacing"/>
-        <w:spacing w:line="276" w:lineRule="auto"/>
-        <w:rPr>
-          <w:rFonts w:ascii="Arial" w:hAnsi="Arial" w:cs="Arial"/>
-          <w:sz w:val="24"/>
-          <w:szCs w:val="24"/>
-        </w:rPr>
-      </w:pPr>
-    </w:p>
-    <w:p>
-      <w:pPr>
-        <w:pStyle w:val="NoSpacing"/>
-        <w:spacing w:line="276" w:lineRule="auto"/>
-        <w:rPr>
-          <w:rFonts w:ascii="Arial" w:hAnsi="Arial" w:cs="Arial"/>
-          <w:sz w:val="24"/>
-          <w:szCs w:val="24"/>
-        </w:rPr>
-      </w:pPr>
-    </w:p>
-    <w:p>
-      <w:pPr>
-        <w:pStyle w:val="NoSpacing"/>
-        <w:spacing w:line="276" w:lineRule="auto"/>
-        <w:rPr>
-          <w:rFonts w:ascii="Arial" w:hAnsi="Arial" w:cs="Arial"/>
-          <w:sz w:val="24"/>
-          <w:szCs w:val="24"/>
-        </w:rPr>
-      </w:pPr>
-    </w:p>
-    <w:p>
-      <w:pPr>
-        <w:pStyle w:val="NoSpacing"/>
-        <w:spacing w:line="276" w:lineRule="auto"/>
-        <w:rPr>
-          <w:rFonts w:ascii="Arial" w:hAnsi="Arial" w:cs="Arial"/>
-          <w:sz w:val="24"/>
-          <w:szCs w:val="24"/>
-        </w:rPr>
-      </w:pPr>
-    </w:p>
-    <w:p>
-      <w:pPr>
-        <w:pStyle w:val="NoSpacing"/>
-        <w:spacing w:line="276" w:lineRule="auto"/>
-        <w:rPr>
-          <w:rFonts w:ascii="Arial" w:hAnsi="Arial" w:cs="Arial"/>
-          <w:sz w:val="24"/>
-          <w:szCs w:val="24"/>
-        </w:rPr>
-      </w:pPr>
-    </w:p>
-    <w:p>
-      <w:pPr>
-        <w:pStyle w:val="NoSpacing"/>
-        <w:spacing w:line="276" w:lineRule="auto"/>
-        <w:rPr>
-          <w:rFonts w:ascii="Arial" w:hAnsi="Arial" w:cs="Arial"/>
-          <w:sz w:val="24"/>
-          <w:szCs w:val="24"/>
-        </w:rPr>
-      </w:pPr>
-    </w:p>
-    <w:p>
-      <w:pPr>
-        <w:pStyle w:val="NoSpacing"/>
-        <w:spacing w:line="276" w:lineRule="auto"/>
-        <w:rPr>
-          <w:rFonts w:ascii="Arial" w:hAnsi="Arial" w:cs="Arial"/>
-          <w:sz w:val="24"/>
-          <w:szCs w:val="24"/>
-        </w:rPr>
-      </w:pPr>
-    </w:p>
-    <w:p>
-      <w:pPr>
-        <w:pStyle w:val="NoSpacing"/>
-        <w:spacing w:line="276" w:lineRule="auto"/>
-        <w:rPr>
-          <w:rFonts w:ascii="Arial" w:hAnsi="Arial" w:cs="Arial"/>
-          <w:sz w:val="24"/>
-          <w:szCs w:val="24"/>
-        </w:rPr>
-      </w:pPr>
-    </w:p>
-    <w:p>
-      <w:pPr>
-        <w:pStyle w:val="NoSpacing"/>
-        <w:spacing w:line="276" w:lineRule="auto"/>
-        <w:rPr>
-          <w:rFonts w:ascii="Arial" w:hAnsi="Arial" w:cs="Arial"/>
-          <w:sz w:val="24"/>
-          <w:szCs w:val="24"/>
-        </w:rPr>
-      </w:pPr>
-    </w:p>
-    <w:p>
-      <w:pPr>
-        <w:pStyle w:val="NoSpacing"/>
-        <w:spacing w:line="276" w:lineRule="auto"/>
-        <w:rPr>
-          <w:rFonts w:ascii="Arial" w:hAnsi="Arial" w:cs="Arial"/>
-          <w:sz w:val="24"/>
-          <w:szCs w:val="24"/>
-        </w:rPr>
-      </w:pPr>
-    </w:p>
-    <w:p>
-      <w:pPr>
-        <w:pStyle w:val="NoSpacing"/>
-        <w:spacing w:line="276" w:lineRule="auto"/>
-        <w:rPr>
-          <w:rFonts w:ascii="Arial" w:hAnsi="Arial" w:cs="Arial"/>
-          <w:sz w:val="24"/>
-          <w:szCs w:val="24"/>
-        </w:rPr>
-      </w:pPr>
-    </w:p>
-    <w:p>
-      <w:pPr>
-        <w:pStyle w:val="NoSpacing"/>
-        <w:spacing w:line="276" w:lineRule="auto"/>
-        <w:rPr>
-          <w:rFonts w:ascii="Arial" w:hAnsi="Arial" w:cs="Arial"/>
-          <w:sz w:val="24"/>
-          <w:szCs w:val="24"/>
-        </w:rPr>
-      </w:pPr>
-    </w:p>
-    <w:p>
-      <w:pPr>
-        <w:pStyle w:val="NoSpacing"/>
-        <w:spacing w:line="276" w:lineRule="auto"/>
-        <w:rPr>
-          <w:rFonts w:ascii="Arial" w:hAnsi="Arial" w:cs="Arial"/>
-          <w:sz w:val="24"/>
-          <w:szCs w:val="24"/>
-        </w:rPr>
-      </w:pPr>
-    </w:p>
-    <w:p>
-      <w:pPr>
-        <w:pStyle w:val="NoSpacing"/>
-        <w:spacing w:line="276" w:lineRule="auto"/>
-        <w:rPr>
-          <w:rFonts w:ascii="Arial" w:hAnsi="Arial" w:cs="Arial"/>
-          <w:sz w:val="24"/>
-          <w:szCs w:val="24"/>
-        </w:rPr>
-      </w:pPr>
-    </w:p>
-    <w:p>
-      <w:pPr>
-        <w:pStyle w:val="NoSpacing"/>
-        <w:spacing w:line="276" w:lineRule="auto"/>
-        <w:rPr>
-          <w:rFonts w:ascii="Arial" w:hAnsi="Arial" w:cs="Arial"/>
-          <w:sz w:val="24"/>
-          <w:szCs w:val="24"/>
-        </w:rPr>
-      </w:pPr>
-    </w:p>
-    <w:p>
-      <w:pPr>
-        <w:pStyle w:val="NoSpacing"/>
-        <w:spacing w:line="276" w:lineRule="auto"/>
-        <w:rPr>
-          <w:rFonts w:ascii="Arial" w:hAnsi="Arial" w:cs="Arial"/>
-          <w:sz w:val="24"/>
-          <w:szCs w:val="24"/>
-        </w:rPr>
-      </w:pPr>
-    </w:p>
-    <w:p>
-      <w:pPr>
-        <w:pStyle w:val="NoSpacing"/>
-        <w:spacing w:line="276" w:lineRule="auto"/>
-        <w:rPr>
-          <w:rFonts w:ascii="Arial" w:hAnsi="Arial" w:cs="Arial"/>
-          <w:sz w:val="24"/>
-          <w:szCs w:val="24"/>
-        </w:rPr>
-      </w:pPr>
+        <w:spacing w:line="240" w:lineRule="auto"/>
+        <w:rPr>
+          <w:rFonts w:cs="Arial"/>
+          <w:b/>
+          <w:sz w:val="24"/>
+          <w:szCs w:val="24"/>
+          <w:u w:val="single"/>
+        </w:rPr>
+      </w:pPr>
+    </w:p>
+    <w:p>
+      <w:pPr>
+        <w:pStyle w:val="NoSpacing"/>
+        <w:spacing w:line="276" w:lineRule="auto"/>
+        <w:jc w:val="center"/>
+        <w:rPr>
+          <w:rFonts w:ascii="Arial" w:hAnsi="Arial" w:cs="Arial"/>
+          <w:sz w:val="24"/>
+          <w:szCs w:val="24"/>
+        </w:rPr>
+      </w:pPr>
+      <w:r>
+        <w:rPr>
+          <w:rFonts w:ascii="Arial" w:hAnsi="Arial" w:cs="Arial"/>
+          <w:noProof/>
+          <w:sz w:val="24"/>
+          <w:szCs w:val="24"/>
+        </w:rPr>
+        <w:drawing>
+          <wp:inline distT="0" distB="0" distL="0" distR="0" wp14:anchorId="1A6AA3C3" wp14:editId="71DDFF18">
+            <wp:extent cx="5939790" cy="4070985"/>
+            <wp:effectExtent l="0" t="0" r="1905" b="0"/>
+            <wp:docPr id="656032586" name="Picture 3"/>
+            <wp:cNvGraphicFramePr>
+              <a:graphicFrameLocks xmlns:a="http://schemas.openxmlformats.org/drawingml/2006/main" noChangeAspect="1"/>
+            </wp:cNvGraphicFramePr>
+            <a:graphic xmlns:a="http://schemas.openxmlformats.org/drawingml/2006/main">
+              <a:graphicData uri="http://schemas.openxmlformats.org/drawingml/2006/picture">
+                <pic:pic xmlns:pic="http://schemas.openxmlformats.org/drawingml/2006/picture">
+                  <pic:nvPicPr>
+                    <pic:cNvPr id="0" name="Picture 2"/>
+                    <pic:cNvPicPr>
+                      <a:picLocks noChangeAspect="1" noChangeArrowheads="1"/>
+                    </pic:cNvPicPr>
+                  </pic:nvPicPr>
+                  <pic:blipFill>
+                    <a:blip r:embed="rId14">
+                      <a:extLst>
+                        <a:ext uri="{28A0092B-C50C-407E-A947-70E740481C1C}">
+                          <a14:useLocalDpi xmlns:a14="http://schemas.microsoft.com/office/drawing/2010/main" val="0"/>
+                        </a:ext>
+                      </a:extLst>
+                    </a:blip>
+                    <a:srcRect/>
+                    <a:stretch>
+                      <a:fillRect/>
+                    </a:stretch>
+                  </pic:blipFill>
+                  <pic:spPr bwMode="auto">
+                    <a:xfrm>
+                      <a:off x="0" y="0"/>
+                      <a:ext cx="5939790" cy="4070985"/>
+                    </a:xfrm>
+                    <a:prstGeom prst="rect">
+                      <a:avLst/>
+                    </a:prstGeom>
+                    <a:noFill/>
+                    <a:ln>
+                      <a:noFill/>
+                    </a:ln>
+                  </pic:spPr>
+                </pic:pic>
+              </a:graphicData>
+            </a:graphic>
+          </wp:inline>
+        </w:drawing>
+      </w:r>
     </w:p>
     <w:p>
       <w:pPr>
@@ -1501,7 +2284,6 @@
           <w:szCs w:val="24"/>
           <w:u w:val="single"/>
         </w:rPr>
-        <w:lastRenderedPageBreak/>
         <w:t>CONCEPTUAL ENTITY RELATIONSHIP DIAGRAM (ERD)</w:t>
       </w:r>
     </w:p>
@@ -1585,7 +2367,7 @@
                     </pic:cNvPicPr>
                   </pic:nvPicPr>
                   <pic:blipFill rotWithShape="1">
-                    <a:blip r:embed="rId13" cstate="print">
+                    <a:blip r:embed="rId15" cstate="print">
                       <a:extLst>
                         <a:ext uri="{28A0092B-C50C-407E-A947-70E740481C1C}">
                           <a14:useLocalDpi xmlns:a14="http://schemas.microsoft.com/office/drawing/2010/main" val="0"/>
@@ -1857,6 +2639,7 @@
           <w:b/>
           <w:sz w:val="24"/>
           <w:szCs w:val="24"/>
+          <w:u w:val="single"/>
         </w:rPr>
       </w:pPr>
     </w:p>
@@ -1872,11 +2655,7 @@
           <w:u w:val="single"/>
         </w:rPr>
       </w:pPr>
-    </w:p>
-    <w:p>
-      <w:pPr>
-        <w:pStyle w:val="NoSpacing"/>
-        <w:spacing w:line="276" w:lineRule="auto"/>
+      <w:r>
         <w:rPr>
           <w:rFonts w:ascii="Arial" w:eastAsiaTheme="minorHAnsi" w:hAnsi="Arial" w:cs="Arial"/>
           <w:b/>
@@ -1884,8 +2663,27 @@
           <w:szCs w:val="24"/>
           <w:u w:val="single"/>
         </w:rPr>
-      </w:pPr>
-      <w:r>
+        <w:lastRenderedPageBreak/>
+        <w:t>ANALYSIS-LEVEL SEQUENCE DIAGRAM</w:t>
+      </w:r>
+    </w:p>
+    <w:p>
+      <w:pPr>
+        <w:pStyle w:val="NoSpacing"/>
+        <w:spacing w:line="276" w:lineRule="auto"/>
+        <w:rPr>
+          <w:rFonts w:ascii="Arial" w:eastAsiaTheme="minorHAnsi" w:hAnsi="Arial" w:cs="Arial"/>
+          <w:bCs/>
+          <w:sz w:val="24"/>
+          <w:szCs w:val="24"/>
+        </w:rPr>
+      </w:pPr>
+    </w:p>
+    <w:p>
+      <w:pPr>
+        <w:pStyle w:val="NoSpacing"/>
+        <w:spacing w:line="276" w:lineRule="auto"/>
+        <w:jc w:val="center"/>
         <w:rPr>
           <w:rFonts w:ascii="Arial" w:eastAsiaTheme="minorHAnsi" w:hAnsi="Arial" w:cs="Arial"/>
           <w:b/>
@@ -1893,9 +2691,581 @@
           <w:szCs w:val="24"/>
           <w:u w:val="single"/>
         </w:rPr>
+      </w:pPr>
+      <w:r>
+        <w:rPr>
+          <w:rFonts w:ascii="Arial" w:hAnsi="Arial" w:cs="Arial"/>
+          <w:noProof/>
+          <w:sz w:val="24"/>
+          <w:szCs w:val="24"/>
+        </w:rPr>
+        <w:drawing>
+          <wp:inline distT="0" distB="0" distL="0" distR="0" wp14:anchorId="69C3C8AA" wp14:editId="6DDED48A">
+            <wp:extent cx="5939790" cy="3912235"/>
+            <wp:effectExtent l="0" t="0" r="3810" b="0"/>
+            <wp:docPr id="830571821" name="Picture 4" descr="A screenshot of a computer&#10;&#10;Description automatically generated"/>
+            <wp:cNvGraphicFramePr>
+              <a:graphicFrameLocks xmlns:a="http://schemas.openxmlformats.org/drawingml/2006/main" noChangeAspect="1"/>
+            </wp:cNvGraphicFramePr>
+            <a:graphic xmlns:a="http://schemas.openxmlformats.org/drawingml/2006/main">
+              <a:graphicData uri="http://schemas.openxmlformats.org/drawingml/2006/picture">
+                <pic:pic xmlns:pic="http://schemas.openxmlformats.org/drawingml/2006/picture">
+                  <pic:nvPicPr>
+                    <pic:cNvPr id="830571821" name="Picture 4" descr="A screenshot of a computer&#10;&#10;Description automatically generated"/>
+                    <pic:cNvPicPr>
+                      <a:picLocks noChangeAspect="1" noChangeArrowheads="1"/>
+                    </pic:cNvPicPr>
+                  </pic:nvPicPr>
+                  <pic:blipFill>
+                    <a:blip r:embed="rId16">
+                      <a:extLst>
+                        <a:ext uri="{28A0092B-C50C-407E-A947-70E740481C1C}">
+                          <a14:useLocalDpi xmlns:a14="http://schemas.microsoft.com/office/drawing/2010/main" val="0"/>
+                        </a:ext>
+                      </a:extLst>
+                    </a:blip>
+                    <a:srcRect/>
+                    <a:stretch>
+                      <a:fillRect/>
+                    </a:stretch>
+                  </pic:blipFill>
+                  <pic:spPr bwMode="auto">
+                    <a:xfrm>
+                      <a:off x="0" y="0"/>
+                      <a:ext cx="5939790" cy="3912235"/>
+                    </a:xfrm>
+                    <a:prstGeom prst="rect">
+                      <a:avLst/>
+                    </a:prstGeom>
+                    <a:noFill/>
+                    <a:ln>
+                      <a:noFill/>
+                    </a:ln>
+                  </pic:spPr>
+                </pic:pic>
+              </a:graphicData>
+            </a:graphic>
+          </wp:inline>
+        </w:drawing>
+      </w:r>
+    </w:p>
+    <w:p>
+      <w:pPr>
+        <w:pStyle w:val="NoSpacing"/>
+        <w:spacing w:line="276" w:lineRule="auto"/>
+        <w:jc w:val="center"/>
+        <w:rPr>
+          <w:rFonts w:ascii="Arial" w:eastAsiaTheme="minorHAnsi" w:hAnsi="Arial" w:cs="Arial"/>
+          <w:b/>
+          <w:sz w:val="24"/>
+          <w:szCs w:val="24"/>
+        </w:rPr>
+      </w:pPr>
+      <w:r>
+        <w:rPr>
+          <w:rFonts w:ascii="Arial" w:eastAsiaTheme="minorHAnsi" w:hAnsi="Arial" w:cs="Arial"/>
+          <w:b/>
+          <w:noProof/>
+          <w:sz w:val="24"/>
+          <w:szCs w:val="24"/>
+        </w:rPr>
         <w:lastRenderedPageBreak/>
-        <w:t>ANALYSIS-LEVEL SEQUENCE DIAGRAM</w:t>
-      </w:r>
+        <w:drawing>
+          <wp:inline distT="0" distB="0" distL="0" distR="0" wp14:anchorId="7600AFB7" wp14:editId="3638B504">
+            <wp:extent cx="4890135" cy="3935730"/>
+            <wp:effectExtent l="0" t="0" r="5715" b="0"/>
+            <wp:docPr id="2008663664" name="Picture 5"/>
+            <wp:cNvGraphicFramePr>
+              <a:graphicFrameLocks xmlns:a="http://schemas.openxmlformats.org/drawingml/2006/main" noChangeAspect="1"/>
+            </wp:cNvGraphicFramePr>
+            <a:graphic xmlns:a="http://schemas.openxmlformats.org/drawingml/2006/main">
+              <a:graphicData uri="http://schemas.openxmlformats.org/drawingml/2006/picture">
+                <pic:pic xmlns:pic="http://schemas.openxmlformats.org/drawingml/2006/picture">
+                  <pic:nvPicPr>
+                    <pic:cNvPr id="0" name="Picture 4"/>
+                    <pic:cNvPicPr>
+                      <a:picLocks noChangeAspect="1" noChangeArrowheads="1"/>
+                    </pic:cNvPicPr>
+                  </pic:nvPicPr>
+                  <pic:blipFill>
+                    <a:blip r:embed="rId17">
+                      <a:extLst>
+                        <a:ext uri="{28A0092B-C50C-407E-A947-70E740481C1C}">
+                          <a14:useLocalDpi xmlns:a14="http://schemas.microsoft.com/office/drawing/2010/main" val="0"/>
+                        </a:ext>
+                      </a:extLst>
+                    </a:blip>
+                    <a:srcRect/>
+                    <a:stretch>
+                      <a:fillRect/>
+                    </a:stretch>
+                  </pic:blipFill>
+                  <pic:spPr bwMode="auto">
+                    <a:xfrm>
+                      <a:off x="0" y="0"/>
+                      <a:ext cx="4890135" cy="3935730"/>
+                    </a:xfrm>
+                    <a:prstGeom prst="rect">
+                      <a:avLst/>
+                    </a:prstGeom>
+                    <a:noFill/>
+                    <a:ln>
+                      <a:noFill/>
+                    </a:ln>
+                  </pic:spPr>
+                </pic:pic>
+              </a:graphicData>
+            </a:graphic>
+          </wp:inline>
+        </w:drawing>
+      </w:r>
+    </w:p>
+    <w:p>
+      <w:pPr>
+        <w:pStyle w:val="NoSpacing"/>
+        <w:spacing w:line="276" w:lineRule="auto"/>
+        <w:rPr>
+          <w:rFonts w:ascii="Arial" w:eastAsiaTheme="minorHAnsi" w:hAnsi="Arial" w:cs="Arial"/>
+          <w:b/>
+          <w:sz w:val="24"/>
+          <w:szCs w:val="24"/>
+          <w:u w:val="single"/>
+        </w:rPr>
+      </w:pPr>
+    </w:p>
+    <w:p>
+      <w:pPr>
+        <w:pStyle w:val="NoSpacing"/>
+        <w:spacing w:line="276" w:lineRule="auto"/>
+        <w:rPr>
+          <w:rFonts w:ascii="Arial" w:eastAsiaTheme="minorHAnsi" w:hAnsi="Arial" w:cs="Arial"/>
+          <w:b/>
+          <w:sz w:val="24"/>
+          <w:szCs w:val="24"/>
+          <w:u w:val="single"/>
+        </w:rPr>
+      </w:pPr>
+    </w:p>
+    <w:p>
+      <w:pPr>
+        <w:pStyle w:val="NoSpacing"/>
+        <w:spacing w:line="276" w:lineRule="auto"/>
+        <w:rPr>
+          <w:rFonts w:ascii="Arial" w:eastAsiaTheme="minorHAnsi" w:hAnsi="Arial" w:cs="Arial"/>
+          <w:b/>
+          <w:sz w:val="24"/>
+          <w:szCs w:val="24"/>
+          <w:u w:val="single"/>
+        </w:rPr>
+      </w:pPr>
+    </w:p>
+    <w:p>
+      <w:pPr>
+        <w:pStyle w:val="NoSpacing"/>
+        <w:spacing w:line="276" w:lineRule="auto"/>
+        <w:rPr>
+          <w:rFonts w:ascii="Arial" w:eastAsiaTheme="minorHAnsi" w:hAnsi="Arial" w:cs="Arial"/>
+          <w:b/>
+          <w:sz w:val="24"/>
+          <w:szCs w:val="24"/>
+          <w:u w:val="single"/>
+        </w:rPr>
+      </w:pPr>
+    </w:p>
+    <w:p>
+      <w:pPr>
+        <w:pStyle w:val="NoSpacing"/>
+        <w:spacing w:line="276" w:lineRule="auto"/>
+        <w:rPr>
+          <w:rFonts w:ascii="Arial" w:eastAsiaTheme="minorHAnsi" w:hAnsi="Arial" w:cs="Arial"/>
+          <w:b/>
+          <w:sz w:val="24"/>
+          <w:szCs w:val="24"/>
+          <w:u w:val="single"/>
+        </w:rPr>
+      </w:pPr>
+    </w:p>
+    <w:p>
+      <w:pPr>
+        <w:pStyle w:val="NoSpacing"/>
+        <w:spacing w:line="276" w:lineRule="auto"/>
+        <w:rPr>
+          <w:rFonts w:ascii="Arial" w:eastAsiaTheme="minorHAnsi" w:hAnsi="Arial" w:cs="Arial"/>
+          <w:b/>
+          <w:sz w:val="24"/>
+          <w:szCs w:val="24"/>
+          <w:u w:val="single"/>
+        </w:rPr>
+      </w:pPr>
+    </w:p>
+    <w:p>
+      <w:pPr>
+        <w:pStyle w:val="NoSpacing"/>
+        <w:spacing w:line="276" w:lineRule="auto"/>
+        <w:rPr>
+          <w:rFonts w:ascii="Arial" w:eastAsiaTheme="minorHAnsi" w:hAnsi="Arial" w:cs="Arial"/>
+          <w:b/>
+          <w:sz w:val="24"/>
+          <w:szCs w:val="24"/>
+          <w:u w:val="single"/>
+        </w:rPr>
+      </w:pPr>
+    </w:p>
+    <w:p>
+      <w:pPr>
+        <w:pStyle w:val="NoSpacing"/>
+        <w:spacing w:line="276" w:lineRule="auto"/>
+        <w:rPr>
+          <w:rFonts w:ascii="Arial" w:eastAsiaTheme="minorHAnsi" w:hAnsi="Arial" w:cs="Arial"/>
+          <w:b/>
+          <w:sz w:val="24"/>
+          <w:szCs w:val="24"/>
+          <w:u w:val="single"/>
+        </w:rPr>
+      </w:pPr>
+    </w:p>
+    <w:p>
+      <w:pPr>
+        <w:pStyle w:val="NoSpacing"/>
+        <w:spacing w:line="276" w:lineRule="auto"/>
+        <w:rPr>
+          <w:rFonts w:ascii="Arial" w:eastAsiaTheme="minorHAnsi" w:hAnsi="Arial" w:cs="Arial"/>
+          <w:b/>
+          <w:sz w:val="24"/>
+          <w:szCs w:val="24"/>
+          <w:u w:val="single"/>
+        </w:rPr>
+      </w:pPr>
+    </w:p>
+    <w:p>
+      <w:pPr>
+        <w:pStyle w:val="NoSpacing"/>
+        <w:spacing w:line="276" w:lineRule="auto"/>
+        <w:rPr>
+          <w:rFonts w:ascii="Arial" w:eastAsiaTheme="minorHAnsi" w:hAnsi="Arial" w:cs="Arial"/>
+          <w:b/>
+          <w:sz w:val="24"/>
+          <w:szCs w:val="24"/>
+          <w:u w:val="single"/>
+        </w:rPr>
+      </w:pPr>
+    </w:p>
+    <w:p>
+      <w:pPr>
+        <w:pStyle w:val="NoSpacing"/>
+        <w:spacing w:line="276" w:lineRule="auto"/>
+        <w:rPr>
+          <w:rFonts w:ascii="Arial" w:eastAsiaTheme="minorHAnsi" w:hAnsi="Arial" w:cs="Arial"/>
+          <w:b/>
+          <w:sz w:val="24"/>
+          <w:szCs w:val="24"/>
+          <w:u w:val="single"/>
+        </w:rPr>
+      </w:pPr>
+    </w:p>
+    <w:p>
+      <w:pPr>
+        <w:pStyle w:val="NoSpacing"/>
+        <w:spacing w:line="276" w:lineRule="auto"/>
+        <w:rPr>
+          <w:rFonts w:ascii="Arial" w:eastAsiaTheme="minorHAnsi" w:hAnsi="Arial" w:cs="Arial"/>
+          <w:b/>
+          <w:sz w:val="24"/>
+          <w:szCs w:val="24"/>
+          <w:u w:val="single"/>
+        </w:rPr>
+      </w:pPr>
+    </w:p>
+    <w:p>
+      <w:pPr>
+        <w:pStyle w:val="NoSpacing"/>
+        <w:spacing w:line="276" w:lineRule="auto"/>
+        <w:rPr>
+          <w:rFonts w:ascii="Arial" w:eastAsiaTheme="minorHAnsi" w:hAnsi="Arial" w:cs="Arial"/>
+          <w:b/>
+          <w:sz w:val="24"/>
+          <w:szCs w:val="24"/>
+          <w:u w:val="single"/>
+        </w:rPr>
+      </w:pPr>
+    </w:p>
+    <w:p>
+      <w:pPr>
+        <w:pStyle w:val="NoSpacing"/>
+        <w:spacing w:line="276" w:lineRule="auto"/>
+        <w:rPr>
+          <w:rFonts w:ascii="Arial" w:eastAsiaTheme="minorHAnsi" w:hAnsi="Arial" w:cs="Arial"/>
+          <w:b/>
+          <w:sz w:val="24"/>
+          <w:szCs w:val="24"/>
+          <w:u w:val="single"/>
+        </w:rPr>
+      </w:pPr>
+    </w:p>
+    <w:p>
+      <w:pPr>
+        <w:pStyle w:val="NoSpacing"/>
+        <w:spacing w:line="276" w:lineRule="auto"/>
+        <w:rPr>
+          <w:rFonts w:ascii="Arial" w:eastAsiaTheme="minorHAnsi" w:hAnsi="Arial" w:cs="Arial"/>
+          <w:b/>
+          <w:sz w:val="24"/>
+          <w:szCs w:val="24"/>
+          <w:u w:val="single"/>
+        </w:rPr>
+      </w:pPr>
+    </w:p>
+    <w:p>
+      <w:pPr>
+        <w:pStyle w:val="NoSpacing"/>
+        <w:spacing w:line="276" w:lineRule="auto"/>
+        <w:rPr>
+          <w:rFonts w:ascii="Arial" w:eastAsiaTheme="minorHAnsi" w:hAnsi="Arial" w:cs="Arial"/>
+          <w:b/>
+          <w:sz w:val="24"/>
+          <w:szCs w:val="24"/>
+          <w:u w:val="single"/>
+        </w:rPr>
+      </w:pPr>
+    </w:p>
+    <w:p>
+      <w:pPr>
+        <w:pStyle w:val="NoSpacing"/>
+        <w:spacing w:line="276" w:lineRule="auto"/>
+        <w:rPr>
+          <w:rFonts w:ascii="Arial" w:eastAsiaTheme="minorHAnsi" w:hAnsi="Arial" w:cs="Arial"/>
+          <w:b/>
+          <w:sz w:val="24"/>
+          <w:szCs w:val="24"/>
+          <w:u w:val="single"/>
+        </w:rPr>
+      </w:pPr>
+    </w:p>
+    <w:p>
+      <w:pPr>
+        <w:pStyle w:val="NoSpacing"/>
+        <w:spacing w:line="276" w:lineRule="auto"/>
+        <w:rPr>
+          <w:rFonts w:ascii="Arial" w:eastAsiaTheme="minorHAnsi" w:hAnsi="Arial" w:cs="Arial"/>
+          <w:b/>
+          <w:sz w:val="24"/>
+          <w:szCs w:val="24"/>
+          <w:u w:val="single"/>
+        </w:rPr>
+      </w:pPr>
+    </w:p>
+    <w:p>
+      <w:pPr>
+        <w:pStyle w:val="NoSpacing"/>
+        <w:spacing w:line="276" w:lineRule="auto"/>
+        <w:rPr>
+          <w:rFonts w:ascii="Arial" w:eastAsiaTheme="minorHAnsi" w:hAnsi="Arial" w:cs="Arial"/>
+          <w:b/>
+          <w:sz w:val="24"/>
+          <w:szCs w:val="24"/>
+          <w:u w:val="single"/>
+        </w:rPr>
+      </w:pPr>
+    </w:p>
+    <w:p>
+      <w:pPr>
+        <w:pStyle w:val="NoSpacing"/>
+        <w:spacing w:line="276" w:lineRule="auto"/>
+        <w:rPr>
+          <w:rFonts w:ascii="Arial" w:eastAsiaTheme="minorHAnsi" w:hAnsi="Arial" w:cs="Arial"/>
+          <w:b/>
+          <w:sz w:val="24"/>
+          <w:szCs w:val="24"/>
+          <w:u w:val="single"/>
+        </w:rPr>
+      </w:pPr>
+    </w:p>
+    <w:p>
+      <w:pPr>
+        <w:pStyle w:val="NoSpacing"/>
+        <w:spacing w:line="276" w:lineRule="auto"/>
+        <w:rPr>
+          <w:rFonts w:ascii="Arial" w:eastAsiaTheme="minorHAnsi" w:hAnsi="Arial" w:cs="Arial"/>
+          <w:b/>
+          <w:sz w:val="24"/>
+          <w:szCs w:val="24"/>
+          <w:u w:val="single"/>
+        </w:rPr>
+      </w:pPr>
+      <w:r>
+        <w:rPr>
+          <w:rFonts w:ascii="Arial" w:eastAsiaTheme="minorHAnsi" w:hAnsi="Arial" w:cs="Arial"/>
+          <w:b/>
+          <w:sz w:val="24"/>
+          <w:szCs w:val="24"/>
+          <w:u w:val="single"/>
+        </w:rPr>
+        <w:lastRenderedPageBreak/>
+        <w:t xml:space="preserve">ANALYSIS-LEVEL </w:t>
+      </w:r>
+      <w:r>
+        <w:rPr>
+          <w:rFonts w:ascii="Arial" w:eastAsiaTheme="minorHAnsi" w:hAnsi="Arial" w:cs="Arial"/>
+          <w:b/>
+          <w:sz w:val="24"/>
+          <w:szCs w:val="24"/>
+          <w:u w:val="single"/>
+        </w:rPr>
+        <w:t>ACTIVITY DIAGRAM</w:t>
+      </w:r>
+    </w:p>
+    <w:p>
+      <w:pPr>
+        <w:pStyle w:val="NoSpacing"/>
+        <w:spacing w:line="276" w:lineRule="auto"/>
+        <w:jc w:val="center"/>
+        <w:rPr>
+          <w:rFonts w:ascii="Arial" w:eastAsiaTheme="minorHAnsi" w:hAnsi="Arial" w:cs="Arial"/>
+          <w:b/>
+          <w:sz w:val="24"/>
+          <w:szCs w:val="24"/>
+        </w:rPr>
+      </w:pPr>
+      <w:r>
+        <w:rPr>
+          <w:rFonts w:ascii="Arial" w:eastAsiaTheme="minorHAnsi" w:hAnsi="Arial" w:cs="Arial"/>
+          <w:b/>
+          <w:noProof/>
+          <w:sz w:val="24"/>
+          <w:szCs w:val="24"/>
+        </w:rPr>
+        <w:drawing>
+          <wp:inline distT="0" distB="0" distL="0" distR="0" wp14:anchorId="02EE9655" wp14:editId="62C425E2">
+            <wp:extent cx="4492625" cy="6543675"/>
+            <wp:effectExtent l="0" t="0" r="3175" b="0"/>
+            <wp:docPr id="443988163" name="Picture 6"/>
+            <wp:cNvGraphicFramePr>
+              <a:graphicFrameLocks xmlns:a="http://schemas.openxmlformats.org/drawingml/2006/main" noChangeAspect="1"/>
+            </wp:cNvGraphicFramePr>
+            <a:graphic xmlns:a="http://schemas.openxmlformats.org/drawingml/2006/main">
+              <a:graphicData uri="http://schemas.openxmlformats.org/drawingml/2006/picture">
+                <pic:pic xmlns:pic="http://schemas.openxmlformats.org/drawingml/2006/picture">
+                  <pic:nvPicPr>
+                    <pic:cNvPr id="0" name="Picture 5"/>
+                    <pic:cNvPicPr>
+                      <a:picLocks noChangeAspect="1" noChangeArrowheads="1"/>
+                    </pic:cNvPicPr>
+                  </pic:nvPicPr>
+                  <pic:blipFill>
+                    <a:blip r:embed="rId18">
+                      <a:extLst>
+                        <a:ext uri="{28A0092B-C50C-407E-A947-70E740481C1C}">
+                          <a14:useLocalDpi xmlns:a14="http://schemas.microsoft.com/office/drawing/2010/main" val="0"/>
+                        </a:ext>
+                      </a:extLst>
+                    </a:blip>
+                    <a:srcRect/>
+                    <a:stretch>
+                      <a:fillRect/>
+                    </a:stretch>
+                  </pic:blipFill>
+                  <pic:spPr bwMode="auto">
+                    <a:xfrm>
+                      <a:off x="0" y="0"/>
+                      <a:ext cx="4492625" cy="6543675"/>
+                    </a:xfrm>
+                    <a:prstGeom prst="rect">
+                      <a:avLst/>
+                    </a:prstGeom>
+                    <a:noFill/>
+                    <a:ln>
+                      <a:noFill/>
+                    </a:ln>
+                  </pic:spPr>
+                </pic:pic>
+              </a:graphicData>
+            </a:graphic>
+          </wp:inline>
+        </w:drawing>
+      </w:r>
+    </w:p>
+    <w:p>
+      <w:pPr>
+        <w:pStyle w:val="NoSpacing"/>
+        <w:spacing w:line="276" w:lineRule="auto"/>
+        <w:jc w:val="center"/>
+        <w:rPr>
+          <w:rFonts w:ascii="Arial" w:eastAsiaTheme="minorHAnsi" w:hAnsi="Arial" w:cs="Arial"/>
+          <w:b/>
+          <w:sz w:val="24"/>
+          <w:szCs w:val="24"/>
+        </w:rPr>
+      </w:pPr>
+      <w:r>
+        <w:rPr>
+          <w:rFonts w:ascii="Arial" w:eastAsiaTheme="minorHAnsi" w:hAnsi="Arial" w:cs="Arial"/>
+          <w:b/>
+          <w:noProof/>
+          <w:sz w:val="24"/>
+          <w:szCs w:val="24"/>
+        </w:rPr>
+        <w:lastRenderedPageBreak/>
+        <w:drawing>
+          <wp:inline distT="0" distB="0" distL="0" distR="0" wp14:anchorId="7F1B7AE8" wp14:editId="2308C892">
+            <wp:extent cx="3251835" cy="6360795"/>
+            <wp:effectExtent l="0" t="0" r="5715" b="0"/>
+            <wp:docPr id="1225545996" name="Picture 7"/>
+            <wp:cNvGraphicFramePr>
+              <a:graphicFrameLocks xmlns:a="http://schemas.openxmlformats.org/drawingml/2006/main" noChangeAspect="1"/>
+            </wp:cNvGraphicFramePr>
+            <a:graphic xmlns:a="http://schemas.openxmlformats.org/drawingml/2006/main">
+              <a:graphicData uri="http://schemas.openxmlformats.org/drawingml/2006/picture">
+                <pic:pic xmlns:pic="http://schemas.openxmlformats.org/drawingml/2006/picture">
+                  <pic:nvPicPr>
+                    <pic:cNvPr id="0" name="Picture 6"/>
+                    <pic:cNvPicPr>
+                      <a:picLocks noChangeAspect="1" noChangeArrowheads="1"/>
+                    </pic:cNvPicPr>
+                  </pic:nvPicPr>
+                  <pic:blipFill>
+                    <a:blip r:embed="rId19">
+                      <a:extLst>
+                        <a:ext uri="{28A0092B-C50C-407E-A947-70E740481C1C}">
+                          <a14:useLocalDpi xmlns:a14="http://schemas.microsoft.com/office/drawing/2010/main" val="0"/>
+                        </a:ext>
+                      </a:extLst>
+                    </a:blip>
+                    <a:srcRect/>
+                    <a:stretch>
+                      <a:fillRect/>
+                    </a:stretch>
+                  </pic:blipFill>
+                  <pic:spPr bwMode="auto">
+                    <a:xfrm>
+                      <a:off x="0" y="0"/>
+                      <a:ext cx="3251835" cy="6360795"/>
+                    </a:xfrm>
+                    <a:prstGeom prst="rect">
+                      <a:avLst/>
+                    </a:prstGeom>
+                    <a:noFill/>
+                    <a:ln>
+                      <a:noFill/>
+                    </a:ln>
+                  </pic:spPr>
+                </pic:pic>
+              </a:graphicData>
+            </a:graphic>
+          </wp:inline>
+        </w:drawing>
+      </w:r>
+    </w:p>
+    <w:p>
+      <w:pPr>
+        <w:pStyle w:val="NoSpacing"/>
+        <w:spacing w:line="276" w:lineRule="auto"/>
+        <w:rPr>
+          <w:rFonts w:ascii="Arial" w:eastAsiaTheme="minorHAnsi" w:hAnsi="Arial" w:cs="Arial"/>
+          <w:b/>
+          <w:sz w:val="24"/>
+          <w:szCs w:val="24"/>
+        </w:rPr>
+      </w:pPr>
     </w:p>
     <w:p>
       <w:pPr>
@@ -1908,89 +3278,10 @@
           <w:szCs w:val="24"/>
         </w:rPr>
       </w:pPr>
-      <w:r>
-        <w:rPr>
-          <w:rFonts w:ascii="Arial" w:eastAsiaTheme="minorHAnsi" w:hAnsi="Arial" w:cs="Arial"/>
-          <w:bCs/>
-          <w:sz w:val="24"/>
-          <w:szCs w:val="24"/>
-        </w:rPr>
-        <w:t>2</w:t>
-      </w:r>
-    </w:p>
-    <w:p>
-      <w:pPr>
-        <w:pStyle w:val="NoSpacing"/>
-        <w:spacing w:line="276" w:lineRule="auto"/>
-        <w:rPr>
-          <w:rFonts w:ascii="Arial" w:eastAsiaTheme="minorHAnsi" w:hAnsi="Arial" w:cs="Arial"/>
-          <w:b/>
-          <w:sz w:val="24"/>
-          <w:szCs w:val="24"/>
-          <w:u w:val="single"/>
-        </w:rPr>
-      </w:pPr>
-    </w:p>
-    <w:p>
-      <w:pPr>
-        <w:pStyle w:val="NoSpacing"/>
-        <w:spacing w:line="276" w:lineRule="auto"/>
-        <w:rPr>
-          <w:rFonts w:ascii="Arial" w:eastAsiaTheme="minorHAnsi" w:hAnsi="Arial" w:cs="Arial"/>
-          <w:b/>
-          <w:sz w:val="24"/>
-          <w:szCs w:val="24"/>
-          <w:u w:val="single"/>
-        </w:rPr>
-      </w:pPr>
-    </w:p>
-    <w:p>
-      <w:pPr>
-        <w:pStyle w:val="NoSpacing"/>
-        <w:spacing w:line="276" w:lineRule="auto"/>
-        <w:rPr>
-          <w:rFonts w:ascii="Arial" w:eastAsiaTheme="minorHAnsi" w:hAnsi="Arial" w:cs="Arial"/>
-          <w:b/>
-          <w:sz w:val="24"/>
-          <w:szCs w:val="24"/>
-          <w:u w:val="single"/>
-        </w:rPr>
-      </w:pPr>
-      <w:r>
-        <w:rPr>
-          <w:rFonts w:ascii="Arial" w:eastAsiaTheme="minorHAnsi" w:hAnsi="Arial" w:cs="Arial"/>
-          <w:b/>
-          <w:sz w:val="24"/>
-          <w:szCs w:val="24"/>
-          <w:u w:val="single"/>
-        </w:rPr>
-        <w:t>ANALYSIS-LEVEL SEQUENCE DIAGRAM</w:t>
-      </w:r>
-    </w:p>
-    <w:p>
-      <w:pPr>
-        <w:pStyle w:val="NoSpacing"/>
-        <w:spacing w:line="276" w:lineRule="auto"/>
-        <w:rPr>
-          <w:rFonts w:ascii="Arial" w:eastAsiaTheme="minorHAnsi" w:hAnsi="Arial" w:cs="Arial"/>
-          <w:bCs/>
-          <w:sz w:val="24"/>
-          <w:szCs w:val="24"/>
-        </w:rPr>
-      </w:pPr>
-      <w:r>
-        <w:rPr>
-          <w:rFonts w:ascii="Arial" w:eastAsiaTheme="minorHAnsi" w:hAnsi="Arial" w:cs="Arial"/>
-          <w:bCs/>
-          <w:sz w:val="24"/>
-          <w:szCs w:val="24"/>
-        </w:rPr>
-        <w:t>2</w:t>
-      </w:r>
     </w:p>
     <w:sectPr>
-      <w:headerReference w:type="default" r:id="rId14"/>
-      <w:footerReference w:type="default" r:id="rId15"/>
+      <w:headerReference w:type="default" r:id="rId20"/>
+      <w:footerReference w:type="default" r:id="rId21"/>
       <w:pgSz w:w="12240" w:h="15840" w:code="1"/>
       <w:pgMar w:top="1800" w:right="1440" w:bottom="720" w:left="1440" w:header="720" w:footer="720" w:gutter="0"/>
       <w:cols w:space="720"/>
@@ -5682,7 +6973,6 @@
   <w:style w:type="character" w:default="1" w:styleId="DefaultParagraphFont">
     <w:name w:val="Default Paragraph Font"/>
     <w:uiPriority w:val="1"/>
-    <w:semiHidden/>
     <w:unhideWhenUsed/>
   </w:style>
   <w:style w:type="table" w:default="1" w:styleId="TableNormal">
@@ -6665,12 +7955,16 @@
 </file>
 
 <file path=customXml/item1.xml><?xml version="1.0" encoding="utf-8"?>
+<b:Sources xmlns:b="http://schemas.openxmlformats.org/officeDocument/2006/bibliography" xmlns="http://schemas.openxmlformats.org/officeDocument/2006/bibliography" SelectedStyle="\MLASeventhEditionOfficeOnline.xsl" StyleName="MLA" Version="7"/>
+</file>
+
+<file path=customXml/item2.xml><?xml version="1.0" encoding="utf-8"?>
 <p:properties xmlns:p="http://schemas.microsoft.com/office/2006/metadata/properties" xmlns:xsi="http://www.w3.org/2001/XMLSchema-instance" xmlns:pc="http://schemas.microsoft.com/office/infopath/2007/PartnerControls">
   <documentManagement/>
 </p:properties>
 </file>
 
-<file path=customXml/item2.xml><?xml version="1.0" encoding="utf-8"?>
+<file path=customXml/item3.xml><?xml version="1.0" encoding="utf-8"?>
 <?mso-contentType ?>
 <FormTemplates xmlns="http://schemas.microsoft.com/sharepoint/v3/contenttype/forms">
   <Display>DocumentLibraryForm</Display>
@@ -6679,7 +7973,7 @@
 </FormTemplates>
 </file>
 
-<file path=customXml/item3.xml><?xml version="1.0" encoding="utf-8"?>
+<file path=customXml/item4.xml><?xml version="1.0" encoding="utf-8"?>
 <ct:contentTypeSchema xmlns:ct="http://schemas.microsoft.com/office/2006/metadata/contentType" xmlns:ma="http://schemas.microsoft.com/office/2006/metadata/properties/metaAttributes" ct:_="" ma:_="" ma:contentTypeName="Document" ma:contentTypeID="0x0101002F596C6D2F827145A5ACD9F56FC3E406" ma:contentTypeVersion="11" ma:contentTypeDescription="Create a new document." ma:contentTypeScope="" ma:versionID="2ce72693621689b4149c3b9cb8421305">
   <xsd:schema xmlns:xsd="http://www.w3.org/2001/XMLSchema" xmlns:xs="http://www.w3.org/2001/XMLSchema" xmlns:p="http://schemas.microsoft.com/office/2006/metadata/properties" xmlns:ns3="ac6de257-c374-4f3b-a78b-7b80c6ebbb8c" xmlns:ns4="56adb230-75c0-43d1-9937-557f4140723e" targetNamespace="http://schemas.microsoft.com/office/2006/metadata/properties" ma:root="true" ma:fieldsID="6b481a8b084f0bd0ac5bc11fbc74d800" ns3:_="" ns4:_="">
     <xsd:import namespace="ac6de257-c374-4f3b-a78b-7b80c6ebbb8c"/>
@@ -6888,11 +8182,15 @@
 </ct:contentTypeSchema>
 </file>
 
-<file path=customXml/item4.xml><?xml version="1.0" encoding="utf-8"?>
-<b:Sources xmlns:b="http://schemas.openxmlformats.org/officeDocument/2006/bibliography" xmlns="http://schemas.openxmlformats.org/officeDocument/2006/bibliography" SelectedStyle="\MLASeventhEditionOfficeOnline.xsl" StyleName="MLA" Version="7"/>
+<file path=customXml/itemProps1.xml><?xml version="1.0" encoding="utf-8"?>
+<ds:datastoreItem xmlns:ds="http://schemas.openxmlformats.org/officeDocument/2006/customXml" ds:itemID="{F697F461-B6E3-4FCF-A83A-AF239851C04C}">
+  <ds:schemaRefs>
+    <ds:schemaRef ds:uri="http://schemas.openxmlformats.org/officeDocument/2006/bibliography"/>
+  </ds:schemaRefs>
+</ds:datastoreItem>
 </file>
 
-<file path=customXml/itemProps1.xml><?xml version="1.0" encoding="utf-8"?>
+<file path=customXml/itemProps2.xml><?xml version="1.0" encoding="utf-8"?>
 <ds:datastoreItem xmlns:ds="http://schemas.openxmlformats.org/officeDocument/2006/customXml" ds:itemID="{4584C143-F662-49D3-9D64-E26F73651D3B}">
   <ds:schemaRefs>
     <ds:schemaRef ds:uri="http://schemas.microsoft.com/office/2006/metadata/properties"/>
@@ -6901,7 +8199,7 @@
 </ds:datastoreItem>
 </file>
 
-<file path=customXml/itemProps2.xml><?xml version="1.0" encoding="utf-8"?>
+<file path=customXml/itemProps3.xml><?xml version="1.0" encoding="utf-8"?>
 <ds:datastoreItem xmlns:ds="http://schemas.openxmlformats.org/officeDocument/2006/customXml" ds:itemID="{1F071C51-9175-498E-9746-EEB7A4053F2D}">
   <ds:schemaRefs>
     <ds:schemaRef ds:uri="http://schemas.microsoft.com/sharepoint/v3/contenttype/forms"/>
@@ -6909,7 +8207,7 @@
 </ds:datastoreItem>
 </file>
 
-<file path=customXml/itemProps3.xml><?xml version="1.0" encoding="utf-8"?>
+<file path=customXml/itemProps4.xml><?xml version="1.0" encoding="utf-8"?>
 <ds:datastoreItem xmlns:ds="http://schemas.openxmlformats.org/officeDocument/2006/customXml" ds:itemID="{B537BB70-CA07-42E6-A9EA-1946CCE2595B}">
   <ds:schemaRefs>
     <ds:schemaRef ds:uri="http://schemas.microsoft.com/office/2006/metadata/contentType"/>
@@ -6926,12 +8224,4 @@
     <ds:schemaRef ds:uri="http://schemas.microsoft.com/internal/obd"/>
   </ds:schemaRefs>
 </ds:datastoreItem>
-</file>
-
-<file path=customXml/itemProps4.xml><?xml version="1.0" encoding="utf-8"?>
-<ds:datastoreItem xmlns:ds="http://schemas.openxmlformats.org/officeDocument/2006/customXml" ds:itemID="{F697F461-B6E3-4FCF-A83A-AF239851C04C}">
-  <ds:schemaRefs>
-    <ds:schemaRef ds:uri="http://schemas.openxmlformats.org/officeDocument/2006/bibliography"/>
-  </ds:schemaRefs>
-</ds:datastoreItem>
 </file>
</xml_diff>

<commit_message>
Add Part B word document (CPSY200 Final Project.docx)
</commit_message>
<xml_diff>
--- a/CPSY200 Final Project.docx
+++ b/CPSY200 Final Project.docx
@@ -155,7 +155,16 @@
           <w:color w:val="1764A9"/>
           <w:sz w:val="72"/>
         </w:rPr>
-        <w:t>Final Project - Analysis</w:t>
+        <w:t xml:space="preserve">Final Project - </w:t>
+      </w:r>
+      <w:r>
+        <w:rPr>
+          <w:rFonts w:ascii="Verdana" w:eastAsia="Verdana" w:hAnsi="Verdana" w:cs="Verdana"/>
+          <w:b/>
+          <w:color w:val="1764A9"/>
+          <w:sz w:val="72"/>
+        </w:rPr>
+        <w:t>Design</w:t>
       </w:r>
       <w:r>
         <w:rPr>
@@ -210,7 +219,34 @@
           <w:color w:val="1663A9"/>
           <w:sz w:val="40"/>
         </w:rPr>
-        <w:t xml:space="preserve">Part A: Analysis and requirements gathering </w:t>
+        <w:t xml:space="preserve">Part </w:t>
+      </w:r>
+      <w:r>
+        <w:rPr>
+          <w:rFonts w:ascii="Verdana" w:eastAsia="Verdana" w:hAnsi="Verdana" w:cs="Verdana"/>
+          <w:b/>
+          <w:color w:val="1663A9"/>
+          <w:sz w:val="40"/>
+        </w:rPr>
+        <w:t>B</w:t>
+      </w:r>
+      <w:r>
+        <w:rPr>
+          <w:rFonts w:ascii="Verdana" w:eastAsia="Verdana" w:hAnsi="Verdana" w:cs="Verdana"/>
+          <w:b/>
+          <w:color w:val="1663A9"/>
+          <w:sz w:val="40"/>
+        </w:rPr>
+        <w:t xml:space="preserve">: </w:t>
+      </w:r>
+      <w:r>
+        <w:rPr>
+          <w:rFonts w:ascii="Verdana" w:eastAsia="Verdana" w:hAnsi="Verdana" w:cs="Verdana"/>
+          <w:b/>
+          <w:color w:val="1663A9"/>
+          <w:sz w:val="40"/>
+        </w:rPr>
+        <w:t>Design</w:t>
       </w:r>
     </w:p>
     <w:p>
@@ -221,6 +257,31 @@
         </w:tabs>
         <w:spacing w:after="264" w:line="259" w:lineRule="auto"/>
         <w:ind w:left="-15"/>
+        <w:rPr>
+          <w:rFonts w:ascii="Verdana" w:eastAsia="Verdana" w:hAnsi="Verdana" w:cs="Verdana"/>
+          <w:b/>
+          <w:color w:val="1663A9"/>
+          <w:sz w:val="40"/>
+        </w:rPr>
+      </w:pPr>
+      <w:r>
+        <w:rPr>
+          <w:rFonts w:ascii="Verdana" w:eastAsia="Verdana" w:hAnsi="Verdana" w:cs="Verdana"/>
+          <w:b/>
+          <w:color w:val="1663A9"/>
+          <w:sz w:val="40"/>
+        </w:rPr>
+        <w:t xml:space="preserve"> </w:t>
+      </w:r>
+    </w:p>
+    <w:p>
+      <w:pPr>
+        <w:tabs>
+          <w:tab w:val="center" w:pos="5494"/>
+          <w:tab w:val="center" w:pos="6645"/>
+        </w:tabs>
+        <w:spacing w:after="264" w:line="259" w:lineRule="auto"/>
+        <w:ind w:left="-15"/>
       </w:pPr>
       <w:r>
         <w:rPr>
@@ -332,25 +393,23 @@
           <w:bCs/>
           <w:sz w:val="24"/>
         </w:rPr>
-        <w:t xml:space="preserve">Grace </w:t>
-      </w:r>
-      <w:proofErr w:type="spellStart"/>
+        <w:t>Grace Bruketa (</w:t>
+      </w:r>
       <w:r>
         <w:rPr>
           <w:rFonts w:ascii="Verdana" w:eastAsia="Verdana" w:hAnsi="Verdana" w:cs="Verdana"/>
           <w:bCs/>
           <w:sz w:val="24"/>
         </w:rPr>
-        <w:t>Bruketa</w:t>
-      </w:r>
-      <w:proofErr w:type="spellEnd"/>
+        <w:t>000943039</w:t>
+      </w:r>
       <w:r>
         <w:rPr>
           <w:rFonts w:ascii="Verdana" w:eastAsia="Verdana" w:hAnsi="Verdana" w:cs="Verdana"/>
           <w:bCs/>
           <w:sz w:val="24"/>
         </w:rPr>
-        <w:t xml:space="preserve"> (</w:t>
+        <w:t>),</w:t>
       </w:r>
       <w:r>
         <w:rPr>
@@ -358,7 +417,7 @@
           <w:bCs/>
           <w:sz w:val="24"/>
         </w:rPr>
-        <w:t>000943039</w:t>
+        <w:t xml:space="preserve"> </w:t>
       </w:r>
       <w:r>
         <w:rPr>
@@ -366,7 +425,7 @@
           <w:bCs/>
           <w:sz w:val="24"/>
         </w:rPr>
-        <w:t>),</w:t>
+        <w:t>Rodrigo Alves Rangel</w:t>
       </w:r>
       <w:r>
         <w:rPr>
@@ -374,7 +433,7 @@
           <w:bCs/>
           <w:sz w:val="24"/>
         </w:rPr>
-        <w:t xml:space="preserve"> </w:t>
+        <w:t xml:space="preserve"> (</w:t>
       </w:r>
       <w:r>
         <w:rPr>
@@ -382,7 +441,7 @@
           <w:bCs/>
           <w:sz w:val="24"/>
         </w:rPr>
-        <w:t>Rodrigo Alves Rangel</w:t>
+        <w:t>000931691</w:t>
       </w:r>
       <w:r>
         <w:rPr>
@@ -390,7 +449,7 @@
           <w:bCs/>
           <w:sz w:val="24"/>
         </w:rPr>
-        <w:t xml:space="preserve"> (</w:t>
+        <w:t>)</w:t>
       </w:r>
       <w:r>
         <w:rPr>
@@ -398,7 +457,7 @@
           <w:bCs/>
           <w:sz w:val="24"/>
         </w:rPr>
-        <w:t>000931691</w:t>
+        <w:t>, Ryan Howie (</w:t>
       </w:r>
       <w:r>
         <w:rPr>
@@ -406,7 +465,7 @@
           <w:bCs/>
           <w:sz w:val="24"/>
         </w:rPr>
-        <w:t>)</w:t>
+        <w:t>000279872</w:t>
       </w:r>
       <w:r>
         <w:rPr>
@@ -414,15 +473,24 @@
           <w:bCs/>
           <w:sz w:val="24"/>
         </w:rPr>
-        <w:t>, Ryan Howie (</w:t>
-      </w:r>
-      <w:r>
+        <w:t>)</w:t>
+      </w:r>
+    </w:p>
+    <w:p>
+      <w:pPr>
         <w:rPr>
           <w:rFonts w:ascii="Verdana" w:eastAsia="Verdana" w:hAnsi="Verdana" w:cs="Verdana"/>
           <w:bCs/>
           <w:sz w:val="24"/>
         </w:rPr>
-        <w:t>000279872</w:t>
+      </w:pPr>
+      <w:r>
+        <w:rPr>
+          <w:rFonts w:ascii="Verdana" w:eastAsia="Verdana" w:hAnsi="Verdana" w:cs="Verdana"/>
+          <w:b/>
+          <w:sz w:val="24"/>
+        </w:rPr>
+        <w:t xml:space="preserve">Date: </w:t>
       </w:r>
       <w:r>
         <w:rPr>
@@ -430,24 +498,15 @@
           <w:bCs/>
           <w:sz w:val="24"/>
         </w:rPr>
-        <w:t>)</w:t>
-      </w:r>
-    </w:p>
-    <w:p>
-      <w:pPr>
+        <w:t>August</w:t>
+      </w:r>
+      <w:r>
         <w:rPr>
           <w:rFonts w:ascii="Verdana" w:eastAsia="Verdana" w:hAnsi="Verdana" w:cs="Verdana"/>
           <w:bCs/>
           <w:sz w:val="24"/>
         </w:rPr>
-      </w:pPr>
-      <w:r>
-        <w:rPr>
-          <w:rFonts w:ascii="Verdana" w:eastAsia="Verdana" w:hAnsi="Verdana" w:cs="Verdana"/>
-          <w:b/>
-          <w:sz w:val="24"/>
-        </w:rPr>
-        <w:t xml:space="preserve">Date: </w:t>
+        <w:t xml:space="preserve"> </w:t>
       </w:r>
       <w:r>
         <w:rPr>
@@ -455,32 +514,16 @@
           <w:bCs/>
           <w:sz w:val="24"/>
         </w:rPr>
-        <w:t>August</w:t>
+        <w:t>11</w:t>
       </w:r>
       <w:r>
         <w:rPr>
           <w:rFonts w:ascii="Verdana" w:eastAsia="Verdana" w:hAnsi="Verdana" w:cs="Verdana"/>
           <w:bCs/>
           <w:sz w:val="24"/>
-        </w:rPr>
-        <w:t xml:space="preserve"> 0</w:t>
-      </w:r>
-      <w:r>
-        <w:rPr>
-          <w:rFonts w:ascii="Verdana" w:eastAsia="Verdana" w:hAnsi="Verdana" w:cs="Verdana"/>
-          <w:bCs/>
-          <w:sz w:val="24"/>
-        </w:rPr>
-        <w:t>2</w:t>
-      </w:r>
-      <w:r>
-        <w:rPr>
-          <w:rFonts w:ascii="Verdana" w:eastAsia="Verdana" w:hAnsi="Verdana" w:cs="Verdana"/>
-          <w:bCs/>
-          <w:sz w:val="24"/>
           <w:vertAlign w:val="superscript"/>
         </w:rPr>
-        <w:t>nd</w:t>
+        <w:t>th</w:t>
       </w:r>
       <w:r>
         <w:rPr>
@@ -577,56 +620,15 @@
           <w:szCs w:val="24"/>
           <w:u w:val="single"/>
         </w:rPr>
-        <w:t>Ma</w:t>
-      </w:r>
-      <w:r>
-        <w:rPr>
-          <w:rFonts w:ascii="Arial" w:hAnsi="Arial" w:cs="Arial"/>
-          <w:sz w:val="24"/>
-          <w:szCs w:val="24"/>
-          <w:u w:val="single"/>
-        </w:rPr>
-        <w:t>nage Inventory</w:t>
-      </w:r>
-      <w:r>
-        <w:rPr>
-          <w:rFonts w:ascii="Arial" w:hAnsi="Arial" w:cs="Arial"/>
-          <w:sz w:val="24"/>
-          <w:szCs w:val="24"/>
-        </w:rPr>
-        <w:t xml:space="preserve">: </w:t>
-      </w:r>
-      <w:r>
-        <w:rPr>
-          <w:rFonts w:ascii="Arial" w:hAnsi="Arial" w:cs="Arial"/>
-          <w:sz w:val="24"/>
-          <w:szCs w:val="24"/>
-        </w:rPr>
-        <w:t xml:space="preserve">the system will </w:t>
-      </w:r>
-      <w:r>
-        <w:rPr>
-          <w:rFonts w:ascii="Arial" w:hAnsi="Arial" w:cs="Arial"/>
-          <w:sz w:val="24"/>
-          <w:szCs w:val="24"/>
-        </w:rPr>
-        <w:t>store data related to each equipment registered in the rental</w:t>
-      </w:r>
-      <w:r>
-        <w:rPr>
-          <w:rFonts w:ascii="Arial" w:hAnsi="Arial" w:cs="Arial"/>
-          <w:sz w:val="24"/>
-          <w:szCs w:val="24"/>
-        </w:rPr>
-        <w:t xml:space="preserve"> store</w:t>
-      </w:r>
-      <w:r>
-        <w:rPr>
-          <w:rFonts w:ascii="Arial" w:hAnsi="Arial" w:cs="Arial"/>
-          <w:sz w:val="24"/>
-          <w:szCs w:val="24"/>
-        </w:rPr>
-        <w:t>.</w:t>
+        <w:t>Manage Inventory</w:t>
+      </w:r>
+      <w:r>
+        <w:rPr>
+          <w:rFonts w:ascii="Arial" w:hAnsi="Arial" w:cs="Arial"/>
+          <w:sz w:val="24"/>
+          <w:szCs w:val="24"/>
+        </w:rPr>
+        <w:t>: the system will store data related to each equipment registered in the rental store.</w:t>
       </w:r>
     </w:p>
     <w:p>
@@ -666,23 +668,7 @@
           <w:sz w:val="24"/>
           <w:szCs w:val="24"/>
         </w:rPr>
-        <w:t xml:space="preserve"> new equipment will be added and tracked in the system</w:t>
-      </w:r>
-      <w:r>
-        <w:rPr>
-          <w:rFonts w:ascii="Arial" w:hAnsi="Arial" w:cs="Arial"/>
-          <w:sz w:val="24"/>
-          <w:szCs w:val="24"/>
-        </w:rPr>
-        <w:t xml:space="preserve"> with a unique identifier and descriptive data</w:t>
-      </w:r>
-      <w:r>
-        <w:rPr>
-          <w:rFonts w:ascii="Arial" w:hAnsi="Arial" w:cs="Arial"/>
-          <w:sz w:val="24"/>
-          <w:szCs w:val="24"/>
-        </w:rPr>
-        <w:t>.</w:t>
+        <w:t xml:space="preserve"> new equipment will be added and tracked in the system with a unique identifier and descriptive data.</w:t>
       </w:r>
     </w:p>
     <w:p>
@@ -722,55 +708,7 @@
           <w:sz w:val="24"/>
           <w:szCs w:val="24"/>
         </w:rPr>
-        <w:t xml:space="preserve"> </w:t>
-      </w:r>
-      <w:r>
-        <w:rPr>
-          <w:rFonts w:ascii="Arial" w:hAnsi="Arial" w:cs="Arial"/>
-          <w:sz w:val="24"/>
-          <w:szCs w:val="24"/>
-        </w:rPr>
-        <w:t xml:space="preserve">categories will be created to </w:t>
-      </w:r>
-      <w:r>
-        <w:rPr>
-          <w:rFonts w:ascii="Arial" w:hAnsi="Arial" w:cs="Arial"/>
-          <w:sz w:val="24"/>
-          <w:szCs w:val="24"/>
-        </w:rPr>
-        <w:t>be associated with equipment</w:t>
-      </w:r>
-      <w:r>
-        <w:rPr>
-          <w:rFonts w:ascii="Arial" w:hAnsi="Arial" w:cs="Arial"/>
-          <w:sz w:val="24"/>
-          <w:szCs w:val="24"/>
-        </w:rPr>
-        <w:t xml:space="preserve"> for </w:t>
-      </w:r>
-      <w:r>
-        <w:rPr>
-          <w:rFonts w:ascii="Arial" w:hAnsi="Arial" w:cs="Arial"/>
-          <w:sz w:val="24"/>
-          <w:szCs w:val="24"/>
-        </w:rPr>
-        <w:t>improved</w:t>
-      </w:r>
-      <w:r>
-        <w:rPr>
-          <w:rFonts w:ascii="Arial" w:hAnsi="Arial" w:cs="Arial"/>
-          <w:sz w:val="24"/>
-          <w:szCs w:val="24"/>
-        </w:rPr>
-        <w:t xml:space="preserve"> management</w:t>
-      </w:r>
-      <w:r>
-        <w:rPr>
-          <w:rFonts w:ascii="Arial" w:hAnsi="Arial" w:cs="Arial"/>
-          <w:sz w:val="24"/>
-          <w:szCs w:val="24"/>
-        </w:rPr>
-        <w:t>.</w:t>
+        <w:t xml:space="preserve"> categories will be created to be associated with equipment for improved management.</w:t>
       </w:r>
     </w:p>
     <w:p>
@@ -862,25 +800,7 @@
           <w:szCs w:val="24"/>
           <w:u w:val="single"/>
         </w:rPr>
-        <w:t xml:space="preserve">Manage </w:t>
-      </w:r>
-      <w:r>
-        <w:rPr>
-          <w:rFonts w:ascii="Arial" w:hAnsi="Arial" w:cs="Arial"/>
-          <w:sz w:val="24"/>
-          <w:szCs w:val="24"/>
-          <w:u w:val="single"/>
-        </w:rPr>
-        <w:t>c</w:t>
-      </w:r>
-      <w:r>
-        <w:rPr>
-          <w:rFonts w:ascii="Arial" w:hAnsi="Arial" w:cs="Arial"/>
-          <w:sz w:val="24"/>
-          <w:szCs w:val="24"/>
-          <w:u w:val="single"/>
-        </w:rPr>
-        <w:t>ustomers</w:t>
+        <w:t>Manage customers</w:t>
       </w:r>
       <w:r>
         <w:rPr>
@@ -896,55 +816,7 @@
           <w:sz w:val="24"/>
           <w:szCs w:val="24"/>
         </w:rPr>
-        <w:t xml:space="preserve"> </w:t>
-      </w:r>
-      <w:r>
-        <w:rPr>
-          <w:rFonts w:ascii="Arial" w:hAnsi="Arial" w:cs="Arial"/>
-          <w:sz w:val="24"/>
-          <w:szCs w:val="24"/>
-        </w:rPr>
-        <w:t xml:space="preserve">the system will store information regarding each </w:t>
-      </w:r>
-      <w:r>
-        <w:rPr>
-          <w:rFonts w:ascii="Arial" w:hAnsi="Arial" w:cs="Arial"/>
-          <w:sz w:val="24"/>
-          <w:szCs w:val="24"/>
-        </w:rPr>
-        <w:t xml:space="preserve">customer </w:t>
-      </w:r>
-      <w:r>
-        <w:rPr>
-          <w:rFonts w:ascii="Arial" w:hAnsi="Arial" w:cs="Arial"/>
-          <w:sz w:val="24"/>
-          <w:szCs w:val="24"/>
-        </w:rPr>
-        <w:t>that</w:t>
-      </w:r>
-      <w:r>
-        <w:rPr>
-          <w:rFonts w:ascii="Arial" w:hAnsi="Arial" w:cs="Arial"/>
-          <w:sz w:val="24"/>
-          <w:szCs w:val="24"/>
-        </w:rPr>
-        <w:t xml:space="preserve"> </w:t>
-      </w:r>
-      <w:r>
-        <w:rPr>
-          <w:rFonts w:ascii="Arial" w:hAnsi="Arial" w:cs="Arial"/>
-          <w:sz w:val="24"/>
-          <w:szCs w:val="24"/>
-        </w:rPr>
-        <w:t>intends to reserve an equipment</w:t>
-      </w:r>
-      <w:r>
-        <w:rPr>
-          <w:rFonts w:ascii="Arial" w:hAnsi="Arial" w:cs="Arial"/>
-          <w:sz w:val="24"/>
-          <w:szCs w:val="24"/>
-        </w:rPr>
-        <w:t>.</w:t>
+        <w:t xml:space="preserve"> the system will store information regarding each customer that intends to reserve an equipment.</w:t>
       </w:r>
     </w:p>
     <w:p>
@@ -976,23 +848,7 @@
           <w:sz w:val="24"/>
           <w:szCs w:val="24"/>
         </w:rPr>
-        <w:t xml:space="preserve"> </w:t>
-      </w:r>
-      <w:r>
-        <w:rPr>
-          <w:rFonts w:ascii="Arial" w:hAnsi="Arial" w:cs="Arial"/>
-          <w:sz w:val="24"/>
-          <w:szCs w:val="24"/>
-        </w:rPr>
-        <w:t xml:space="preserve">a </w:t>
-      </w:r>
-      <w:r>
-        <w:rPr>
-          <w:rFonts w:ascii="Arial" w:hAnsi="Arial" w:cs="Arial"/>
-          <w:sz w:val="24"/>
-          <w:szCs w:val="24"/>
-        </w:rPr>
-        <w:t>customer can be registered in the system.</w:t>
+        <w:t xml:space="preserve"> a customer can be registered in the system.</w:t>
       </w:r>
     </w:p>
     <w:p>
@@ -1016,16 +872,7 @@
           <w:szCs w:val="24"/>
           <w:u w:val="single"/>
         </w:rPr>
-        <w:t>Update Customer</w:t>
-      </w:r>
-      <w:r>
-        <w:rPr>
-          <w:rFonts w:ascii="Arial" w:hAnsi="Arial" w:cs="Arial"/>
-          <w:sz w:val="24"/>
-          <w:szCs w:val="24"/>
-          <w:u w:val="single"/>
-        </w:rPr>
-        <w:t xml:space="preserve"> Information:</w:t>
+        <w:t>Update Customer Information:</w:t>
       </w:r>
       <w:r>
         <w:rPr>
@@ -1041,95 +888,7 @@
           <w:sz w:val="24"/>
           <w:szCs w:val="24"/>
         </w:rPr>
-        <w:t>a</w:t>
-      </w:r>
-      <w:r>
-        <w:rPr>
-          <w:rFonts w:ascii="Arial" w:hAnsi="Arial" w:cs="Arial"/>
-          <w:sz w:val="24"/>
-          <w:szCs w:val="24"/>
-        </w:rPr>
-        <w:t>n existing</w:t>
-      </w:r>
-      <w:r>
-        <w:rPr>
-          <w:rFonts w:ascii="Arial" w:hAnsi="Arial" w:cs="Arial"/>
-          <w:sz w:val="24"/>
-          <w:szCs w:val="24"/>
-        </w:rPr>
-        <w:t xml:space="preserve"> customer</w:t>
-      </w:r>
-      <w:r>
-        <w:rPr>
-          <w:rFonts w:ascii="Arial" w:hAnsi="Arial" w:cs="Arial"/>
-          <w:sz w:val="24"/>
-          <w:szCs w:val="24"/>
-        </w:rPr>
-        <w:t xml:space="preserve"> registration</w:t>
-      </w:r>
-      <w:r>
-        <w:rPr>
-          <w:rFonts w:ascii="Arial" w:hAnsi="Arial" w:cs="Arial"/>
-          <w:sz w:val="24"/>
-          <w:szCs w:val="24"/>
-        </w:rPr>
-        <w:t xml:space="preserve"> </w:t>
-      </w:r>
-      <w:r>
-        <w:rPr>
-          <w:rFonts w:ascii="Arial" w:hAnsi="Arial" w:cs="Arial"/>
-          <w:sz w:val="24"/>
-          <w:szCs w:val="24"/>
-        </w:rPr>
-        <w:t xml:space="preserve">may </w:t>
-      </w:r>
-      <w:r>
-        <w:rPr>
-          <w:rFonts w:ascii="Arial" w:hAnsi="Arial" w:cs="Arial"/>
-          <w:sz w:val="24"/>
-          <w:szCs w:val="24"/>
-        </w:rPr>
-        <w:t xml:space="preserve">have its information </w:t>
-      </w:r>
-      <w:r>
-        <w:rPr>
-          <w:rFonts w:ascii="Arial" w:hAnsi="Arial" w:cs="Arial"/>
-          <w:sz w:val="24"/>
-          <w:szCs w:val="24"/>
-        </w:rPr>
-        <w:t>reassign</w:t>
-      </w:r>
-      <w:r>
-        <w:rPr>
-          <w:rFonts w:ascii="Arial" w:hAnsi="Arial" w:cs="Arial"/>
-          <w:sz w:val="24"/>
-          <w:szCs w:val="24"/>
-        </w:rPr>
-        <w:t>ed</w:t>
-      </w:r>
-      <w:r>
-        <w:rPr>
-          <w:rFonts w:ascii="Arial" w:hAnsi="Arial" w:cs="Arial"/>
-          <w:sz w:val="24"/>
-          <w:szCs w:val="24"/>
-        </w:rPr>
-        <w:t xml:space="preserve"> </w:t>
-      </w:r>
-      <w:r>
-        <w:rPr>
-          <w:rFonts w:ascii="Arial" w:hAnsi="Arial" w:cs="Arial"/>
-          <w:sz w:val="24"/>
-          <w:szCs w:val="24"/>
-        </w:rPr>
-        <w:t xml:space="preserve">and updated </w:t>
-      </w:r>
-      <w:r>
-        <w:rPr>
-          <w:rFonts w:ascii="Arial" w:hAnsi="Arial" w:cs="Arial"/>
-          <w:sz w:val="24"/>
-          <w:szCs w:val="24"/>
-        </w:rPr>
-        <w:t>in the database.</w:t>
+        <w:t>an existing customer registration may have its information reassigned and updated in the database.</w:t>
       </w:r>
     </w:p>
     <w:p>
@@ -1172,31 +931,7 @@
           <w:sz w:val="24"/>
           <w:szCs w:val="24"/>
         </w:rPr>
-        <w:t xml:space="preserve">: </w:t>
-      </w:r>
-      <w:r>
-        <w:rPr>
-          <w:rFonts w:ascii="Arial" w:hAnsi="Arial" w:cs="Arial"/>
-          <w:sz w:val="24"/>
-          <w:szCs w:val="24"/>
-        </w:rPr>
-        <w:t xml:space="preserve">the system will gather data from the database to create </w:t>
-      </w:r>
-      <w:r>
-        <w:rPr>
-          <w:rFonts w:ascii="Arial" w:hAnsi="Arial" w:cs="Arial"/>
-          <w:sz w:val="24"/>
-          <w:szCs w:val="24"/>
-        </w:rPr>
-        <w:t>reports</w:t>
-      </w:r>
-      <w:r>
-        <w:rPr>
-          <w:rFonts w:ascii="Arial" w:hAnsi="Arial" w:cs="Arial"/>
-          <w:sz w:val="24"/>
-          <w:szCs w:val="24"/>
-        </w:rPr>
-        <w:t>.</w:t>
+        <w:t>: the system will gather data from the database to create reports.</w:t>
       </w:r>
     </w:p>
     <w:p>
@@ -1236,47 +971,7 @@
           <w:sz w:val="24"/>
           <w:szCs w:val="24"/>
         </w:rPr>
-        <w:t xml:space="preserve"> </w:t>
-      </w:r>
-      <w:r>
-        <w:rPr>
-          <w:rFonts w:ascii="Arial" w:hAnsi="Arial" w:cs="Arial"/>
-          <w:sz w:val="24"/>
-          <w:szCs w:val="24"/>
-        </w:rPr>
-        <w:t xml:space="preserve">a report that </w:t>
-      </w:r>
-      <w:r>
-        <w:rPr>
-          <w:rFonts w:ascii="Arial" w:hAnsi="Arial" w:cs="Arial"/>
-          <w:sz w:val="24"/>
-          <w:szCs w:val="24"/>
-        </w:rPr>
-        <w:t xml:space="preserve">displays the data related to each rental executed </w:t>
-      </w:r>
-      <w:r>
-        <w:rPr>
-          <w:rFonts w:ascii="Arial" w:hAnsi="Arial" w:cs="Arial"/>
-          <w:sz w:val="24"/>
-          <w:szCs w:val="24"/>
-        </w:rPr>
-        <w:t xml:space="preserve">at a </w:t>
-      </w:r>
-      <w:r>
-        <w:rPr>
-          <w:rFonts w:ascii="Arial" w:hAnsi="Arial" w:cs="Arial"/>
-          <w:sz w:val="24"/>
-          <w:szCs w:val="24"/>
-        </w:rPr>
-        <w:t xml:space="preserve">given </w:t>
-      </w:r>
-      <w:r>
-        <w:rPr>
-          <w:rFonts w:ascii="Arial" w:hAnsi="Arial" w:cs="Arial"/>
-          <w:sz w:val="24"/>
-          <w:szCs w:val="24"/>
-        </w:rPr>
-        <w:t>date</w:t>
+        <w:t xml:space="preserve"> a report that displays the data related to each rental executed at a given date</w:t>
       </w:r>
       <w:r>
         <w:rPr>
@@ -1324,55 +1019,7 @@
           <w:sz w:val="24"/>
           <w:szCs w:val="24"/>
         </w:rPr>
-        <w:t xml:space="preserve"> </w:t>
-      </w:r>
-      <w:r>
-        <w:rPr>
-          <w:rFonts w:ascii="Arial" w:hAnsi="Arial" w:cs="Arial"/>
-          <w:sz w:val="24"/>
-          <w:szCs w:val="24"/>
-        </w:rPr>
-        <w:t xml:space="preserve">a report that displays </w:t>
-      </w:r>
-      <w:r>
-        <w:rPr>
-          <w:rFonts w:ascii="Arial" w:hAnsi="Arial" w:cs="Arial"/>
-          <w:sz w:val="24"/>
-          <w:szCs w:val="24"/>
-        </w:rPr>
-        <w:t xml:space="preserve">historic, current, and </w:t>
-      </w:r>
-      <w:r>
-        <w:rPr>
-          <w:rFonts w:ascii="Arial" w:hAnsi="Arial" w:cs="Arial"/>
-          <w:sz w:val="24"/>
-          <w:szCs w:val="24"/>
-        </w:rPr>
-        <w:t>foreseeing rental</w:t>
-      </w:r>
-      <w:r>
-        <w:rPr>
-          <w:rFonts w:ascii="Arial" w:hAnsi="Arial" w:cs="Arial"/>
-          <w:sz w:val="24"/>
-          <w:szCs w:val="24"/>
-        </w:rPr>
-        <w:t xml:space="preserve"> data related to each rental executed by a </w:t>
-      </w:r>
-      <w:r>
-        <w:rPr>
-          <w:rFonts w:ascii="Arial" w:hAnsi="Arial" w:cs="Arial"/>
-          <w:sz w:val="24"/>
-          <w:szCs w:val="24"/>
-        </w:rPr>
-        <w:t>given</w:t>
-      </w:r>
-      <w:r>
-        <w:rPr>
-          <w:rFonts w:ascii="Arial" w:hAnsi="Arial" w:cs="Arial"/>
-          <w:sz w:val="24"/>
-          <w:szCs w:val="24"/>
-        </w:rPr>
-        <w:t xml:space="preserve"> customer</w:t>
+        <w:t xml:space="preserve"> a report that displays historic, current, and foreseeing rental data related to each rental executed by a given customer</w:t>
       </w:r>
       <w:r>
         <w:rPr>
@@ -1428,15 +1075,7 @@
           <w:sz w:val="24"/>
           <w:szCs w:val="24"/>
         </w:rPr>
-        <w:t>a report that displays the equipment registered under a given category</w:t>
-      </w:r>
-      <w:r>
-        <w:rPr>
-          <w:rFonts w:ascii="Arial" w:hAnsi="Arial" w:cs="Arial"/>
-          <w:sz w:val="24"/>
-          <w:szCs w:val="24"/>
-        </w:rPr>
-        <w:t>.</w:t>
+        <w:t>a report that displays the equipment registered under a given category.</w:t>
       </w:r>
     </w:p>
     <w:p>
@@ -1496,63 +1135,7 @@
           <w:sz w:val="24"/>
           <w:szCs w:val="24"/>
         </w:rPr>
-        <w:t xml:space="preserve"> </w:t>
-      </w:r>
-      <w:r>
-        <w:rPr>
-          <w:rFonts w:ascii="Arial" w:hAnsi="Arial" w:cs="Arial"/>
-          <w:sz w:val="24"/>
-          <w:szCs w:val="24"/>
-        </w:rPr>
-        <w:t xml:space="preserve">custom reports </w:t>
-      </w:r>
-      <w:r>
-        <w:rPr>
-          <w:rFonts w:ascii="Arial" w:hAnsi="Arial" w:cs="Arial"/>
-          <w:sz w:val="24"/>
-          <w:szCs w:val="24"/>
-        </w:rPr>
-        <w:t xml:space="preserve">that </w:t>
-      </w:r>
-      <w:r>
-        <w:rPr>
-          <w:rFonts w:ascii="Arial" w:hAnsi="Arial" w:cs="Arial"/>
-          <w:sz w:val="24"/>
-          <w:szCs w:val="24"/>
-        </w:rPr>
-        <w:t xml:space="preserve">will </w:t>
-      </w:r>
-      <w:r>
-        <w:rPr>
-          <w:rFonts w:ascii="Arial" w:hAnsi="Arial" w:cs="Arial"/>
-          <w:sz w:val="24"/>
-          <w:szCs w:val="24"/>
-        </w:rPr>
-        <w:t xml:space="preserve">provide consolidated overviews </w:t>
-      </w:r>
-      <w:r>
-        <w:rPr>
-          <w:rFonts w:ascii="Arial" w:hAnsi="Arial" w:cs="Arial"/>
-          <w:sz w:val="24"/>
-          <w:szCs w:val="24"/>
-        </w:rPr>
-        <w:t xml:space="preserve">from sales and equipment ordered by a given </w:t>
-      </w:r>
-      <w:r>
-        <w:rPr>
-          <w:rFonts w:ascii="Arial" w:hAnsi="Arial" w:cs="Arial"/>
-          <w:sz w:val="24"/>
-          <w:szCs w:val="24"/>
-        </w:rPr>
-        <w:t>argument</w:t>
-      </w:r>
-      <w:r>
-        <w:rPr>
-          <w:rFonts w:ascii="Arial" w:hAnsi="Arial" w:cs="Arial"/>
-          <w:sz w:val="24"/>
-          <w:szCs w:val="24"/>
-        </w:rPr>
-        <w:t>.</w:t>
+        <w:t xml:space="preserve"> custom reports that will provide consolidated overviews from sales and equipment ordered by a given argument.</w:t>
       </w:r>
     </w:p>
     <w:p>
@@ -1595,119 +1178,7 @@
           <w:sz w:val="24"/>
           <w:szCs w:val="24"/>
         </w:rPr>
-        <w:t xml:space="preserve">: </w:t>
-      </w:r>
-      <w:r>
-        <w:rPr>
-          <w:rFonts w:ascii="Arial" w:hAnsi="Arial" w:cs="Arial"/>
-          <w:sz w:val="24"/>
-          <w:szCs w:val="24"/>
-        </w:rPr>
-        <w:t xml:space="preserve">each </w:t>
-      </w:r>
-      <w:r>
-        <w:rPr>
-          <w:rFonts w:ascii="Arial" w:hAnsi="Arial" w:cs="Arial"/>
-          <w:sz w:val="24"/>
-          <w:szCs w:val="24"/>
-        </w:rPr>
-        <w:t xml:space="preserve">equipment rental will </w:t>
-      </w:r>
-      <w:r>
-        <w:rPr>
-          <w:rFonts w:ascii="Arial" w:hAnsi="Arial" w:cs="Arial"/>
-          <w:sz w:val="24"/>
-          <w:szCs w:val="24"/>
-        </w:rPr>
-        <w:t xml:space="preserve">be </w:t>
-      </w:r>
-      <w:r>
-        <w:rPr>
-          <w:rFonts w:ascii="Arial" w:hAnsi="Arial" w:cs="Arial"/>
-          <w:sz w:val="24"/>
-          <w:szCs w:val="24"/>
-        </w:rPr>
-        <w:t>performed through a creation of a registration that will be stored in the system. This</w:t>
-      </w:r>
-      <w:r>
-        <w:rPr>
-          <w:rFonts w:ascii="Arial" w:hAnsi="Arial" w:cs="Arial"/>
-          <w:sz w:val="24"/>
-          <w:szCs w:val="24"/>
-        </w:rPr>
-        <w:t xml:space="preserve"> will </w:t>
-      </w:r>
-      <w:r>
-        <w:rPr>
-          <w:rFonts w:ascii="Arial" w:hAnsi="Arial" w:cs="Arial"/>
-          <w:sz w:val="24"/>
-          <w:szCs w:val="24"/>
-        </w:rPr>
-        <w:t xml:space="preserve">be associated with a </w:t>
-      </w:r>
-      <w:r>
-        <w:rPr>
-          <w:rFonts w:ascii="Arial" w:hAnsi="Arial" w:cs="Arial"/>
-          <w:sz w:val="24"/>
-          <w:szCs w:val="24"/>
-        </w:rPr>
-        <w:t xml:space="preserve">customer </w:t>
-      </w:r>
-      <w:r>
-        <w:rPr>
-          <w:rFonts w:ascii="Arial" w:hAnsi="Arial" w:cs="Arial"/>
-          <w:sz w:val="24"/>
-          <w:szCs w:val="24"/>
-        </w:rPr>
-        <w:t xml:space="preserve">profile </w:t>
-      </w:r>
-      <w:r>
-        <w:rPr>
-          <w:rFonts w:ascii="Arial" w:hAnsi="Arial" w:cs="Arial"/>
-          <w:sz w:val="24"/>
-          <w:szCs w:val="24"/>
-        </w:rPr>
-        <w:t xml:space="preserve">that is registered in the system, so as with the </w:t>
-      </w:r>
-      <w:r>
-        <w:rPr>
-          <w:rFonts w:ascii="Arial" w:hAnsi="Arial" w:cs="Arial"/>
-          <w:sz w:val="24"/>
-          <w:szCs w:val="24"/>
-        </w:rPr>
-        <w:t xml:space="preserve">profile from the </w:t>
-      </w:r>
-      <w:r>
-        <w:rPr>
-          <w:rFonts w:ascii="Arial" w:hAnsi="Arial" w:cs="Arial"/>
-          <w:sz w:val="24"/>
-          <w:szCs w:val="24"/>
-        </w:rPr>
-        <w:t>requested</w:t>
-      </w:r>
-      <w:r>
-        <w:rPr>
-          <w:rFonts w:ascii="Arial" w:hAnsi="Arial" w:cs="Arial"/>
-          <w:sz w:val="24"/>
-          <w:szCs w:val="24"/>
-        </w:rPr>
-        <w:t xml:space="preserve"> </w:t>
-      </w:r>
-      <w:r>
-        <w:rPr>
-          <w:rFonts w:ascii="Arial" w:hAnsi="Arial" w:cs="Arial"/>
-          <w:sz w:val="24"/>
-          <w:szCs w:val="24"/>
-        </w:rPr>
-        <w:t>equipment</w:t>
-      </w:r>
-      <w:r>
-        <w:rPr>
-          <w:rFonts w:ascii="Arial" w:hAnsi="Arial" w:cs="Arial"/>
-          <w:sz w:val="24"/>
-          <w:szCs w:val="24"/>
-        </w:rPr>
-        <w:t>.</w:t>
+        <w:t>: each equipment rental will be performed through a creation of a registration that will be stored in the system. This will be associated with a customer profile that is registered in the system, so as with the profile from the requested equipment.</w:t>
       </w:r>
     </w:p>
     <w:p>
@@ -1763,15 +1234,7 @@
           <w:sz w:val="24"/>
           <w:szCs w:val="24"/>
         </w:rPr>
-        <w:t xml:space="preserve"> Therefore, the user may check </w:t>
-      </w:r>
-      <w:r>
-        <w:rPr>
-          <w:rFonts w:ascii="Arial" w:hAnsi="Arial" w:cs="Arial"/>
-          <w:sz w:val="24"/>
-          <w:szCs w:val="24"/>
-        </w:rPr>
-        <w:t>for the equipment availability when creating the rental.</w:t>
+        <w:t xml:space="preserve"> Therefore, the user may check for the equipment availability when creating the rental.</w:t>
       </w:r>
     </w:p>
     <w:p>
@@ -1848,7 +1311,7 @@
           <w:szCs w:val="24"/>
         </w:rPr>
         <w:drawing>
-          <wp:inline distT="0" distB="0" distL="0" distR="0" wp14:anchorId="605F0B9E" wp14:editId="12121A85">
+          <wp:inline distT="0" distB="0" distL="0" distR="0" wp14:anchorId="7C63C3E7" wp14:editId="1A5F67EF">
             <wp:extent cx="5574030" cy="6003290"/>
             <wp:effectExtent l="0" t="0" r="0" b="0"/>
             <wp:docPr id="2138604632" name="Picture 8"/>
@@ -2028,7 +1491,7 @@
           <w:szCs w:val="24"/>
         </w:rPr>
         <w:drawing>
-          <wp:inline distT="0" distB="0" distL="0" distR="0" wp14:anchorId="1A6AA3C3" wp14:editId="71DDFF18">
+          <wp:inline distT="0" distB="0" distL="0" distR="0" wp14:anchorId="59230EC5" wp14:editId="30FA7854">
             <wp:extent cx="5939790" cy="4070985"/>
             <wp:effectExtent l="0" t="0" r="1905" b="0"/>
             <wp:docPr id="656032586" name="Picture 3"/>
@@ -2343,17 +1806,13 @@
       </w:pPr>
       <w:r>
         <w:rPr>
-          <w:rFonts w:ascii="Arial" w:eastAsiaTheme="minorHAnsi" w:hAnsi="Arial" w:cs="Arial"/>
-          <w:b/>
           <w:noProof/>
-          <w:sz w:val="24"/>
-          <w:szCs w:val="24"/>
         </w:rPr>
         <w:drawing>
-          <wp:inline distT="0" distB="0" distL="0" distR="0" wp14:anchorId="34C2E689" wp14:editId="7F9E5348">
-            <wp:extent cx="5648314" cy="2955956"/>
+          <wp:inline distT="0" distB="0" distL="0" distR="0" wp14:anchorId="1C584230" wp14:editId="059E2925">
+            <wp:extent cx="5943600" cy="3242945"/>
             <wp:effectExtent l="0" t="0" r="0" b="0"/>
-            <wp:docPr id="333791052" name="Picture 2" descr="A diagram of a data flow&#10;&#10;Description automatically generated with medium confidence"/>
+            <wp:docPr id="2117620001" name="Picture 5"/>
             <wp:cNvGraphicFramePr>
               <a:graphicFrameLocks xmlns:a="http://schemas.openxmlformats.org/drawingml/2006/main" noChangeAspect="1"/>
             </wp:cNvGraphicFramePr>
@@ -2361,12 +1820,12 @@
               <a:graphicData uri="http://schemas.openxmlformats.org/drawingml/2006/picture">
                 <pic:pic xmlns:pic="http://schemas.openxmlformats.org/drawingml/2006/picture">
                   <pic:nvPicPr>
-                    <pic:cNvPr id="333791052" name="Picture 2" descr="A diagram of a data flow&#10;&#10;Description automatically generated with medium confidence"/>
+                    <pic:cNvPr id="0" name="Picture 7"/>
                     <pic:cNvPicPr>
                       <a:picLocks noChangeAspect="1" noChangeArrowheads="1"/>
                     </pic:cNvPicPr>
                   </pic:nvPicPr>
-                  <pic:blipFill rotWithShape="1">
+                  <pic:blipFill>
                     <a:blip r:embed="rId15" cstate="print">
                       <a:extLst>
                         <a:ext uri="{28A0092B-C50C-407E-A947-70E740481C1C}">
@@ -2374,13 +1833,15 @@
                         </a:ext>
                       </a:extLst>
                     </a:blip>
-                    <a:srcRect l="2438" t="4472" r="2514" b="4235"/>
-                    <a:stretch/>
+                    <a:srcRect/>
+                    <a:stretch>
+                      <a:fillRect/>
+                    </a:stretch>
                   </pic:blipFill>
                   <pic:spPr bwMode="auto">
                     <a:xfrm>
                       <a:off x="0" y="0"/>
-                      <a:ext cx="5649337" cy="2956491"/>
+                      <a:ext cx="5943600" cy="3242945"/>
                     </a:xfrm>
                     <a:prstGeom prst="rect">
                       <a:avLst/>
@@ -2389,11 +1850,6 @@
                     <a:ln>
                       <a:noFill/>
                     </a:ln>
-                    <a:extLst>
-                      <a:ext uri="{53640926-AAD7-44D8-BBD7-CCE9431645EC}">
-                        <a14:shadowObscured xmlns:a14="http://schemas.microsoft.com/office/drawing/2010/main"/>
-                      </a:ext>
-                    </a:extLst>
                   </pic:spPr>
                 </pic:pic>
               </a:graphicData>
@@ -2627,18 +2083,6 @@
           <w:b/>
           <w:sz w:val="24"/>
           <w:szCs w:val="24"/>
-        </w:rPr>
-      </w:pPr>
-    </w:p>
-    <w:p>
-      <w:pPr>
-        <w:pStyle w:val="NoSpacing"/>
-        <w:spacing w:line="276" w:lineRule="auto"/>
-        <w:rPr>
-          <w:rFonts w:ascii="Arial" w:eastAsiaTheme="minorHAnsi" w:hAnsi="Arial" w:cs="Arial"/>
-          <w:b/>
-          <w:sz w:val="24"/>
-          <w:szCs w:val="24"/>
           <w:u w:val="single"/>
         </w:rPr>
       </w:pPr>
@@ -2700,7 +2144,7 @@
           <w:szCs w:val="24"/>
         </w:rPr>
         <w:drawing>
-          <wp:inline distT="0" distB="0" distL="0" distR="0" wp14:anchorId="69C3C8AA" wp14:editId="6DDED48A">
+          <wp:inline distT="0" distB="0" distL="0" distR="0" wp14:anchorId="1C22FE8B" wp14:editId="058BD000">
             <wp:extent cx="5939790" cy="3912235"/>
             <wp:effectExtent l="0" t="0" r="3810" b="0"/>
             <wp:docPr id="830571821" name="Picture 4" descr="A screenshot of a computer&#10;&#10;Description automatically generated"/>
@@ -2771,7 +2215,7 @@
         </w:rPr>
         <w:lastRenderedPageBreak/>
         <w:drawing>
-          <wp:inline distT="0" distB="0" distL="0" distR="0" wp14:anchorId="7600AFB7" wp14:editId="3638B504">
+          <wp:inline distT="0" distB="0" distL="0" distR="0" wp14:anchorId="5FB737A3" wp14:editId="12DE456E">
             <wp:extent cx="4890135" cy="3935730"/>
             <wp:effectExtent l="0" t="0" r="5715" b="0"/>
             <wp:docPr id="2008663664" name="Picture 5"/>
@@ -3135,7 +2579,7 @@
           <w:szCs w:val="24"/>
         </w:rPr>
         <w:drawing>
-          <wp:inline distT="0" distB="0" distL="0" distR="0" wp14:anchorId="02EE9655" wp14:editId="62C425E2">
+          <wp:inline distT="0" distB="0" distL="0" distR="0" wp14:anchorId="741A3EEF" wp14:editId="2DED5CF3">
             <wp:extent cx="4492625" cy="6543675"/>
             <wp:effectExtent l="0" t="0" r="3175" b="0"/>
             <wp:docPr id="443988163" name="Picture 6"/>
@@ -3206,7 +2650,7 @@
         </w:rPr>
         <w:lastRenderedPageBreak/>
         <w:drawing>
-          <wp:inline distT="0" distB="0" distL="0" distR="0" wp14:anchorId="7F1B7AE8" wp14:editId="2308C892">
+          <wp:inline distT="0" distB="0" distL="0" distR="0" wp14:anchorId="06138F27" wp14:editId="37677979">
             <wp:extent cx="3251835" cy="6360795"/>
             <wp:effectExtent l="0" t="0" r="5715" b="0"/>
             <wp:docPr id="1225545996" name="Picture 7"/>
@@ -3279,9 +2723,604 @@
         </w:rPr>
       </w:pPr>
     </w:p>
+    <w:p>
+      <w:pPr>
+        <w:spacing w:line="240" w:lineRule="auto"/>
+        <w:rPr>
+          <w:rFonts w:cs="Arial"/>
+          <w:b/>
+          <w:sz w:val="24"/>
+          <w:szCs w:val="24"/>
+          <w:u w:val="single"/>
+        </w:rPr>
+      </w:pPr>
+    </w:p>
+    <w:p>
+      <w:pPr>
+        <w:spacing w:line="240" w:lineRule="auto"/>
+        <w:rPr>
+          <w:rFonts w:cs="Arial"/>
+          <w:b/>
+          <w:sz w:val="24"/>
+          <w:szCs w:val="24"/>
+          <w:u w:val="single"/>
+        </w:rPr>
+      </w:pPr>
+    </w:p>
+    <w:p>
+      <w:pPr>
+        <w:spacing w:line="240" w:lineRule="auto"/>
+        <w:rPr>
+          <w:rFonts w:cs="Arial"/>
+          <w:b/>
+          <w:sz w:val="24"/>
+          <w:szCs w:val="24"/>
+          <w:u w:val="single"/>
+        </w:rPr>
+      </w:pPr>
+    </w:p>
+    <w:p>
+      <w:pPr>
+        <w:spacing w:line="240" w:lineRule="auto"/>
+        <w:rPr>
+          <w:rFonts w:cs="Arial"/>
+          <w:b/>
+          <w:sz w:val="24"/>
+          <w:szCs w:val="24"/>
+          <w:u w:val="single"/>
+        </w:rPr>
+      </w:pPr>
+    </w:p>
+    <w:p>
+      <w:pPr>
+        <w:spacing w:line="240" w:lineRule="auto"/>
+        <w:rPr>
+          <w:rFonts w:cs="Arial"/>
+          <w:b/>
+          <w:sz w:val="24"/>
+          <w:szCs w:val="24"/>
+          <w:u w:val="single"/>
+        </w:rPr>
+      </w:pPr>
+      <w:r>
+        <w:rPr>
+          <w:rFonts w:cs="Arial"/>
+          <w:b/>
+          <w:sz w:val="24"/>
+          <w:szCs w:val="24"/>
+          <w:u w:val="single"/>
+        </w:rPr>
+        <w:lastRenderedPageBreak/>
+        <w:t>DESIGN</w:t>
+      </w:r>
+      <w:r>
+        <w:rPr>
+          <w:rFonts w:cs="Arial"/>
+          <w:b/>
+          <w:sz w:val="24"/>
+          <w:szCs w:val="24"/>
+          <w:u w:val="single"/>
+        </w:rPr>
+        <w:t xml:space="preserve"> LEVEL CLASS DIAGRAM</w:t>
+      </w:r>
+    </w:p>
+    <w:p>
+      <w:pPr>
+        <w:spacing w:line="240" w:lineRule="auto"/>
+        <w:rPr>
+          <w:rFonts w:cs="Arial"/>
+          <w:b/>
+          <w:sz w:val="24"/>
+          <w:szCs w:val="24"/>
+          <w:u w:val="single"/>
+        </w:rPr>
+      </w:pPr>
+    </w:p>
+    <w:p>
+      <w:pPr>
+        <w:pStyle w:val="NoSpacing"/>
+        <w:spacing w:line="276" w:lineRule="auto"/>
+        <w:jc w:val="center"/>
+        <w:rPr>
+          <w:rFonts w:ascii="Arial" w:hAnsi="Arial" w:cs="Arial"/>
+          <w:sz w:val="24"/>
+          <w:szCs w:val="24"/>
+        </w:rPr>
+      </w:pPr>
+      <w:r>
+        <w:rPr>
+          <w:noProof/>
+        </w:rPr>
+        <w:drawing>
+          <wp:inline distT="0" distB="0" distL="0" distR="0" wp14:anchorId="4626EC7F" wp14:editId="2A9A6C66">
+            <wp:extent cx="5943600" cy="5178425"/>
+            <wp:effectExtent l="0" t="0" r="0" b="3175"/>
+            <wp:docPr id="1067077481" name="Picture 2"/>
+            <wp:cNvGraphicFramePr>
+              <a:graphicFrameLocks xmlns:a="http://schemas.openxmlformats.org/drawingml/2006/main" noChangeAspect="1"/>
+            </wp:cNvGraphicFramePr>
+            <a:graphic xmlns:a="http://schemas.openxmlformats.org/drawingml/2006/main">
+              <a:graphicData uri="http://schemas.openxmlformats.org/drawingml/2006/picture">
+                <pic:pic xmlns:pic="http://schemas.openxmlformats.org/drawingml/2006/picture">
+                  <pic:nvPicPr>
+                    <pic:cNvPr id="0" name="Picture 1"/>
+                    <pic:cNvPicPr>
+                      <a:picLocks noChangeAspect="1" noChangeArrowheads="1"/>
+                    </pic:cNvPicPr>
+                  </pic:nvPicPr>
+                  <pic:blipFill>
+                    <a:blip r:embed="rId20" cstate="print">
+                      <a:extLst>
+                        <a:ext uri="{28A0092B-C50C-407E-A947-70E740481C1C}">
+                          <a14:useLocalDpi xmlns:a14="http://schemas.microsoft.com/office/drawing/2010/main" val="0"/>
+                        </a:ext>
+                      </a:extLst>
+                    </a:blip>
+                    <a:srcRect/>
+                    <a:stretch>
+                      <a:fillRect/>
+                    </a:stretch>
+                  </pic:blipFill>
+                  <pic:spPr bwMode="auto">
+                    <a:xfrm>
+                      <a:off x="0" y="0"/>
+                      <a:ext cx="5943600" cy="5178425"/>
+                    </a:xfrm>
+                    <a:prstGeom prst="rect">
+                      <a:avLst/>
+                    </a:prstGeom>
+                    <a:noFill/>
+                    <a:ln>
+                      <a:noFill/>
+                    </a:ln>
+                  </pic:spPr>
+                </pic:pic>
+              </a:graphicData>
+            </a:graphic>
+          </wp:inline>
+        </w:drawing>
+      </w:r>
+    </w:p>
+    <w:p>
+      <w:pPr>
+        <w:pStyle w:val="NoSpacing"/>
+        <w:spacing w:line="276" w:lineRule="auto"/>
+        <w:rPr>
+          <w:rFonts w:ascii="Arial" w:hAnsi="Arial" w:cs="Arial"/>
+          <w:sz w:val="24"/>
+          <w:szCs w:val="24"/>
+        </w:rPr>
+      </w:pPr>
+    </w:p>
+    <w:p>
+      <w:pPr>
+        <w:pStyle w:val="NoSpacing"/>
+        <w:spacing w:line="276" w:lineRule="auto"/>
+        <w:rPr>
+          <w:rFonts w:ascii="Arial" w:hAnsi="Arial" w:cs="Arial"/>
+          <w:sz w:val="24"/>
+          <w:szCs w:val="24"/>
+        </w:rPr>
+      </w:pPr>
+    </w:p>
+    <w:p>
+      <w:pPr>
+        <w:pStyle w:val="NoSpacing"/>
+        <w:spacing w:line="276" w:lineRule="auto"/>
+        <w:rPr>
+          <w:rFonts w:ascii="Arial" w:hAnsi="Arial" w:cs="Arial"/>
+          <w:sz w:val="24"/>
+          <w:szCs w:val="24"/>
+        </w:rPr>
+      </w:pPr>
+    </w:p>
+    <w:p>
+      <w:pPr>
+        <w:pStyle w:val="NoSpacing"/>
+        <w:spacing w:line="276" w:lineRule="auto"/>
+        <w:rPr>
+          <w:rFonts w:ascii="Arial" w:hAnsi="Arial" w:cs="Arial"/>
+          <w:sz w:val="24"/>
+          <w:szCs w:val="24"/>
+        </w:rPr>
+      </w:pPr>
+    </w:p>
+    <w:p>
+      <w:pPr>
+        <w:pStyle w:val="NoSpacing"/>
+        <w:spacing w:line="276" w:lineRule="auto"/>
+        <w:rPr>
+          <w:rFonts w:ascii="Arial" w:hAnsi="Arial" w:cs="Arial"/>
+          <w:sz w:val="24"/>
+          <w:szCs w:val="24"/>
+        </w:rPr>
+      </w:pPr>
+    </w:p>
+    <w:p>
+      <w:pPr>
+        <w:pStyle w:val="NoSpacing"/>
+        <w:spacing w:line="276" w:lineRule="auto"/>
+        <w:rPr>
+          <w:rFonts w:ascii="Arial" w:hAnsi="Arial" w:cs="Arial"/>
+          <w:sz w:val="24"/>
+          <w:szCs w:val="24"/>
+        </w:rPr>
+      </w:pPr>
+    </w:p>
+    <w:p>
+      <w:pPr>
+        <w:pStyle w:val="NoSpacing"/>
+        <w:spacing w:line="276" w:lineRule="auto"/>
+        <w:rPr>
+          <w:rFonts w:ascii="Arial" w:hAnsi="Arial" w:cs="Arial"/>
+          <w:sz w:val="24"/>
+          <w:szCs w:val="24"/>
+        </w:rPr>
+      </w:pPr>
+    </w:p>
+    <w:p>
+      <w:pPr>
+        <w:pStyle w:val="NoSpacing"/>
+        <w:spacing w:line="276" w:lineRule="auto"/>
+        <w:rPr>
+          <w:rFonts w:ascii="Arial" w:hAnsi="Arial" w:cs="Arial"/>
+          <w:sz w:val="24"/>
+          <w:szCs w:val="24"/>
+        </w:rPr>
+      </w:pPr>
+    </w:p>
+    <w:p>
+      <w:pPr>
+        <w:pStyle w:val="NoSpacing"/>
+        <w:spacing w:line="276" w:lineRule="auto"/>
+        <w:rPr>
+          <w:rFonts w:ascii="Arial" w:hAnsi="Arial" w:cs="Arial"/>
+          <w:sz w:val="24"/>
+          <w:szCs w:val="24"/>
+        </w:rPr>
+      </w:pPr>
+    </w:p>
+    <w:p>
+      <w:pPr>
+        <w:pStyle w:val="NoSpacing"/>
+        <w:spacing w:line="276" w:lineRule="auto"/>
+        <w:rPr>
+          <w:rFonts w:ascii="Arial" w:hAnsi="Arial" w:cs="Arial"/>
+          <w:sz w:val="24"/>
+          <w:szCs w:val="24"/>
+        </w:rPr>
+      </w:pPr>
+    </w:p>
+    <w:p>
+      <w:pPr>
+        <w:pStyle w:val="NoSpacing"/>
+        <w:spacing w:line="276" w:lineRule="auto"/>
+        <w:rPr>
+          <w:rFonts w:ascii="Arial" w:hAnsi="Arial" w:cs="Arial"/>
+          <w:sz w:val="24"/>
+          <w:szCs w:val="24"/>
+        </w:rPr>
+      </w:pPr>
+    </w:p>
+    <w:p>
+      <w:pPr>
+        <w:pStyle w:val="NoSpacing"/>
+        <w:spacing w:line="276" w:lineRule="auto"/>
+        <w:rPr>
+          <w:rFonts w:ascii="Arial" w:hAnsi="Arial" w:cs="Arial"/>
+          <w:sz w:val="24"/>
+          <w:szCs w:val="24"/>
+        </w:rPr>
+      </w:pPr>
+    </w:p>
+    <w:p>
+      <w:pPr>
+        <w:pStyle w:val="NoSpacing"/>
+        <w:spacing w:line="276" w:lineRule="auto"/>
+        <w:rPr>
+          <w:rFonts w:ascii="Arial" w:eastAsiaTheme="minorHAnsi" w:hAnsi="Arial" w:cs="Arial"/>
+          <w:b/>
+          <w:sz w:val="24"/>
+          <w:szCs w:val="24"/>
+          <w:u w:val="single"/>
+        </w:rPr>
+      </w:pPr>
+      <w:r>
+        <w:rPr>
+          <w:rFonts w:ascii="Arial" w:eastAsiaTheme="minorHAnsi" w:hAnsi="Arial" w:cs="Arial"/>
+          <w:b/>
+          <w:sz w:val="24"/>
+          <w:szCs w:val="24"/>
+          <w:u w:val="single"/>
+        </w:rPr>
+        <w:t>DESIGN</w:t>
+      </w:r>
+      <w:r>
+        <w:rPr>
+          <w:rFonts w:ascii="Arial" w:eastAsiaTheme="minorHAnsi" w:hAnsi="Arial" w:cs="Arial"/>
+          <w:b/>
+          <w:sz w:val="24"/>
+          <w:szCs w:val="24"/>
+          <w:u w:val="single"/>
+        </w:rPr>
+        <w:t>-LEVEL SEQUENCE DIAGRAM</w:t>
+      </w:r>
+    </w:p>
+    <w:p>
+      <w:pPr>
+        <w:pStyle w:val="NoSpacing"/>
+        <w:spacing w:line="276" w:lineRule="auto"/>
+        <w:rPr>
+          <w:rFonts w:ascii="Arial" w:eastAsiaTheme="minorHAnsi" w:hAnsi="Arial" w:cs="Arial"/>
+          <w:bCs/>
+          <w:sz w:val="24"/>
+          <w:szCs w:val="24"/>
+        </w:rPr>
+      </w:pPr>
+    </w:p>
+    <w:p>
+      <w:pPr>
+        <w:pStyle w:val="NoSpacing"/>
+        <w:spacing w:line="276" w:lineRule="auto"/>
+        <w:jc w:val="center"/>
+        <w:rPr>
+          <w:rFonts w:ascii="Arial" w:eastAsiaTheme="minorHAnsi" w:hAnsi="Arial" w:cs="Arial"/>
+          <w:b/>
+          <w:sz w:val="24"/>
+          <w:szCs w:val="24"/>
+          <w:u w:val="single"/>
+        </w:rPr>
+      </w:pPr>
+      <w:r>
+        <w:rPr>
+          <w:noProof/>
+        </w:rPr>
+        <w:drawing>
+          <wp:inline distT="0" distB="0" distL="0" distR="0" wp14:anchorId="45B5A13E" wp14:editId="4267875B">
+            <wp:extent cx="5943600" cy="5436870"/>
+            <wp:effectExtent l="0" t="0" r="0" b="0"/>
+            <wp:docPr id="995126808" name="Picture 4"/>
+            <wp:cNvGraphicFramePr>
+              <a:graphicFrameLocks xmlns:a="http://schemas.openxmlformats.org/drawingml/2006/main" noChangeAspect="1"/>
+            </wp:cNvGraphicFramePr>
+            <a:graphic xmlns:a="http://schemas.openxmlformats.org/drawingml/2006/main">
+              <a:graphicData uri="http://schemas.openxmlformats.org/drawingml/2006/picture">
+                <pic:pic xmlns:pic="http://schemas.openxmlformats.org/drawingml/2006/picture">
+                  <pic:nvPicPr>
+                    <pic:cNvPr id="0" name="Picture 5"/>
+                    <pic:cNvPicPr>
+                      <a:picLocks noChangeAspect="1" noChangeArrowheads="1"/>
+                    </pic:cNvPicPr>
+                  </pic:nvPicPr>
+                  <pic:blipFill>
+                    <a:blip r:embed="rId21">
+                      <a:extLst>
+                        <a:ext uri="{28A0092B-C50C-407E-A947-70E740481C1C}">
+                          <a14:useLocalDpi xmlns:a14="http://schemas.microsoft.com/office/drawing/2010/main" val="0"/>
+                        </a:ext>
+                      </a:extLst>
+                    </a:blip>
+                    <a:srcRect/>
+                    <a:stretch>
+                      <a:fillRect/>
+                    </a:stretch>
+                  </pic:blipFill>
+                  <pic:spPr bwMode="auto">
+                    <a:xfrm>
+                      <a:off x="0" y="0"/>
+                      <a:ext cx="5943600" cy="5436870"/>
+                    </a:xfrm>
+                    <a:prstGeom prst="rect">
+                      <a:avLst/>
+                    </a:prstGeom>
+                    <a:noFill/>
+                    <a:ln>
+                      <a:noFill/>
+                    </a:ln>
+                  </pic:spPr>
+                </pic:pic>
+              </a:graphicData>
+            </a:graphic>
+          </wp:inline>
+        </w:drawing>
+      </w:r>
+    </w:p>
+    <w:p>
+      <w:pPr>
+        <w:pStyle w:val="NoSpacing"/>
+        <w:spacing w:line="276" w:lineRule="auto"/>
+        <w:jc w:val="center"/>
+        <w:rPr>
+          <w:rFonts w:ascii="Arial" w:eastAsiaTheme="minorHAnsi" w:hAnsi="Arial" w:cs="Arial"/>
+          <w:b/>
+          <w:sz w:val="24"/>
+          <w:szCs w:val="24"/>
+        </w:rPr>
+      </w:pPr>
+      <w:r>
+        <w:rPr>
+          <w:noProof/>
+        </w:rPr>
+        <w:lastRenderedPageBreak/>
+        <w:drawing>
+          <wp:inline distT="0" distB="0" distL="0" distR="0" wp14:anchorId="0348474F" wp14:editId="321069A4">
+            <wp:extent cx="5943600" cy="7718425"/>
+            <wp:effectExtent l="0" t="0" r="0" b="0"/>
+            <wp:docPr id="1701515576" name="Picture 3"/>
+            <wp:cNvGraphicFramePr>
+              <a:graphicFrameLocks xmlns:a="http://schemas.openxmlformats.org/drawingml/2006/main" noChangeAspect="1"/>
+            </wp:cNvGraphicFramePr>
+            <a:graphic xmlns:a="http://schemas.openxmlformats.org/drawingml/2006/main">
+              <a:graphicData uri="http://schemas.openxmlformats.org/drawingml/2006/picture">
+                <pic:pic xmlns:pic="http://schemas.openxmlformats.org/drawingml/2006/picture">
+                  <pic:nvPicPr>
+                    <pic:cNvPr id="0" name="Picture 3"/>
+                    <pic:cNvPicPr>
+                      <a:picLocks noChangeAspect="1" noChangeArrowheads="1"/>
+                    </pic:cNvPicPr>
+                  </pic:nvPicPr>
+                  <pic:blipFill>
+                    <a:blip r:embed="rId22">
+                      <a:extLst>
+                        <a:ext uri="{28A0092B-C50C-407E-A947-70E740481C1C}">
+                          <a14:useLocalDpi xmlns:a14="http://schemas.microsoft.com/office/drawing/2010/main" val="0"/>
+                        </a:ext>
+                      </a:extLst>
+                    </a:blip>
+                    <a:srcRect/>
+                    <a:stretch>
+                      <a:fillRect/>
+                    </a:stretch>
+                  </pic:blipFill>
+                  <pic:spPr bwMode="auto">
+                    <a:xfrm>
+                      <a:off x="0" y="0"/>
+                      <a:ext cx="5943600" cy="7718425"/>
+                    </a:xfrm>
+                    <a:prstGeom prst="rect">
+                      <a:avLst/>
+                    </a:prstGeom>
+                    <a:noFill/>
+                    <a:ln>
+                      <a:noFill/>
+                    </a:ln>
+                  </pic:spPr>
+                </pic:pic>
+              </a:graphicData>
+            </a:graphic>
+          </wp:inline>
+        </w:drawing>
+      </w:r>
+    </w:p>
+    <w:p>
+      <w:pPr>
+        <w:pStyle w:val="NoSpacing"/>
+        <w:spacing w:line="276" w:lineRule="auto"/>
+        <w:jc w:val="center"/>
+        <w:rPr>
+          <w:rFonts w:ascii="Arial" w:eastAsiaTheme="minorHAnsi" w:hAnsi="Arial" w:cs="Arial"/>
+          <w:b/>
+          <w:sz w:val="24"/>
+          <w:szCs w:val="24"/>
+        </w:rPr>
+      </w:pPr>
+    </w:p>
+    <w:p>
+      <w:pPr>
+        <w:pStyle w:val="NoSpacing"/>
+        <w:spacing w:line="276" w:lineRule="auto"/>
+        <w:rPr>
+          <w:rFonts w:ascii="Arial" w:eastAsiaTheme="minorHAnsi" w:hAnsi="Arial" w:cs="Arial"/>
+          <w:b/>
+          <w:sz w:val="24"/>
+          <w:szCs w:val="24"/>
+          <w:u w:val="single"/>
+        </w:rPr>
+      </w:pPr>
+      <w:r>
+        <w:rPr>
+          <w:rFonts w:ascii="Arial" w:eastAsiaTheme="minorHAnsi" w:hAnsi="Arial" w:cs="Arial"/>
+          <w:b/>
+          <w:sz w:val="24"/>
+          <w:szCs w:val="24"/>
+          <w:u w:val="single"/>
+        </w:rPr>
+        <w:lastRenderedPageBreak/>
+        <w:t>PACKAGE</w:t>
+      </w:r>
+      <w:r>
+        <w:rPr>
+          <w:rFonts w:ascii="Arial" w:eastAsiaTheme="minorHAnsi" w:hAnsi="Arial" w:cs="Arial"/>
+          <w:b/>
+          <w:sz w:val="24"/>
+          <w:szCs w:val="24"/>
+          <w:u w:val="single"/>
+        </w:rPr>
+        <w:t xml:space="preserve"> DIAGRAM</w:t>
+      </w:r>
+    </w:p>
+    <w:p>
+      <w:pPr>
+        <w:pStyle w:val="NoSpacing"/>
+        <w:spacing w:line="276" w:lineRule="auto"/>
+        <w:jc w:val="center"/>
+        <w:rPr>
+          <w:rFonts w:ascii="Arial" w:eastAsiaTheme="minorHAnsi" w:hAnsi="Arial" w:cs="Arial"/>
+          <w:b/>
+          <w:sz w:val="24"/>
+          <w:szCs w:val="24"/>
+        </w:rPr>
+      </w:pPr>
+    </w:p>
+    <w:p>
+      <w:pPr>
+        <w:pStyle w:val="NoSpacing"/>
+        <w:spacing w:line="276" w:lineRule="auto"/>
+        <w:rPr>
+          <w:rFonts w:ascii="Arial" w:eastAsiaTheme="minorHAnsi" w:hAnsi="Arial" w:cs="Arial"/>
+          <w:b/>
+          <w:sz w:val="24"/>
+          <w:szCs w:val="24"/>
+          <w:u w:val="single"/>
+        </w:rPr>
+      </w:pPr>
+      <w:r>
+        <w:rPr>
+          <w:noProof/>
+        </w:rPr>
+        <w:drawing>
+          <wp:inline distT="0" distB="0" distL="0" distR="0" wp14:anchorId="7A767578" wp14:editId="0736DCD9">
+            <wp:extent cx="5943600" cy="5050155"/>
+            <wp:effectExtent l="0" t="0" r="0" b="0"/>
+            <wp:docPr id="1561180248" name="Picture 6"/>
+            <wp:cNvGraphicFramePr>
+              <a:graphicFrameLocks xmlns:a="http://schemas.openxmlformats.org/drawingml/2006/main" noChangeAspect="1"/>
+            </wp:cNvGraphicFramePr>
+            <a:graphic xmlns:a="http://schemas.openxmlformats.org/drawingml/2006/main">
+              <a:graphicData uri="http://schemas.openxmlformats.org/drawingml/2006/picture">
+                <pic:pic xmlns:pic="http://schemas.openxmlformats.org/drawingml/2006/picture">
+                  <pic:nvPicPr>
+                    <pic:cNvPr id="0" name="Picture 9"/>
+                    <pic:cNvPicPr>
+                      <a:picLocks noChangeAspect="1" noChangeArrowheads="1"/>
+                    </pic:cNvPicPr>
+                  </pic:nvPicPr>
+                  <pic:blipFill>
+                    <a:blip r:embed="rId23" cstate="print">
+                      <a:extLst>
+                        <a:ext uri="{28A0092B-C50C-407E-A947-70E740481C1C}">
+                          <a14:useLocalDpi xmlns:a14="http://schemas.microsoft.com/office/drawing/2010/main" val="0"/>
+                        </a:ext>
+                      </a:extLst>
+                    </a:blip>
+                    <a:srcRect/>
+                    <a:stretch>
+                      <a:fillRect/>
+                    </a:stretch>
+                  </pic:blipFill>
+                  <pic:spPr bwMode="auto">
+                    <a:xfrm>
+                      <a:off x="0" y="0"/>
+                      <a:ext cx="5943600" cy="5050155"/>
+                    </a:xfrm>
+                    <a:prstGeom prst="rect">
+                      <a:avLst/>
+                    </a:prstGeom>
+                    <a:noFill/>
+                    <a:ln>
+                      <a:noFill/>
+                    </a:ln>
+                  </pic:spPr>
+                </pic:pic>
+              </a:graphicData>
+            </a:graphic>
+          </wp:inline>
+        </w:drawing>
+      </w:r>
+    </w:p>
     <w:sectPr>
-      <w:headerReference w:type="default" r:id="rId20"/>
-      <w:footerReference w:type="default" r:id="rId21"/>
+      <w:headerReference w:type="default" r:id="rId24"/>
+      <w:footerReference w:type="default" r:id="rId25"/>
       <w:pgSz w:w="12240" w:h="15840" w:code="1"/>
       <w:pgMar w:top="1800" w:right="1440" w:bottom="720" w:left="1440" w:header="720" w:footer="720" w:gutter="0"/>
       <w:cols w:space="720"/>
@@ -6973,6 +7012,7 @@
   <w:style w:type="character" w:default="1" w:styleId="DefaultParagraphFont">
     <w:name w:val="Default Paragraph Font"/>
     <w:uiPriority w:val="1"/>
+    <w:semiHidden/>
     <w:unhideWhenUsed/>
   </w:style>
   <w:style w:type="table" w:default="1" w:styleId="TableNormal">
@@ -7955,25 +7995,16 @@
 </file>
 
 <file path=customXml/item1.xml><?xml version="1.0" encoding="utf-8"?>
-<b:Sources xmlns:b="http://schemas.openxmlformats.org/officeDocument/2006/bibliography" xmlns="http://schemas.openxmlformats.org/officeDocument/2006/bibliography" SelectedStyle="\MLASeventhEditionOfficeOnline.xsl" StyleName="MLA" Version="7"/>
-</file>
-
-<file path=customXml/item2.xml><?xml version="1.0" encoding="utf-8"?>
 <p:properties xmlns:p="http://schemas.microsoft.com/office/2006/metadata/properties" xmlns:xsi="http://www.w3.org/2001/XMLSchema-instance" xmlns:pc="http://schemas.microsoft.com/office/infopath/2007/PartnerControls">
   <documentManagement/>
 </p:properties>
 </file>
 
-<file path=customXml/item3.xml><?xml version="1.0" encoding="utf-8"?>
-<?mso-contentType ?>
-<FormTemplates xmlns="http://schemas.microsoft.com/sharepoint/v3/contenttype/forms">
-  <Display>DocumentLibraryForm</Display>
-  <Edit>DocumentLibraryForm</Edit>
-  <New>DocumentLibraryForm</New>
-</FormTemplates>
+<file path=customXml/item2.xml><?xml version="1.0" encoding="utf-8"?>
+<b:Sources xmlns:b="http://schemas.openxmlformats.org/officeDocument/2006/bibliography" xmlns="http://schemas.openxmlformats.org/officeDocument/2006/bibliography" SelectedStyle="\MLASeventhEditionOfficeOnline.xsl" StyleName="MLA" Version="7"/>
 </file>
 
-<file path=customXml/item4.xml><?xml version="1.0" encoding="utf-8"?>
+<file path=customXml/item3.xml><?xml version="1.0" encoding="utf-8"?>
 <ct:contentTypeSchema xmlns:ct="http://schemas.microsoft.com/office/2006/metadata/contentType" xmlns:ma="http://schemas.microsoft.com/office/2006/metadata/properties/metaAttributes" ct:_="" ma:_="" ma:contentTypeName="Document" ma:contentTypeID="0x0101002F596C6D2F827145A5ACD9F56FC3E406" ma:contentTypeVersion="11" ma:contentTypeDescription="Create a new document." ma:contentTypeScope="" ma:versionID="2ce72693621689b4149c3b9cb8421305">
   <xsd:schema xmlns:xsd="http://www.w3.org/2001/XMLSchema" xmlns:xs="http://www.w3.org/2001/XMLSchema" xmlns:p="http://schemas.microsoft.com/office/2006/metadata/properties" xmlns:ns3="ac6de257-c374-4f3b-a78b-7b80c6ebbb8c" xmlns:ns4="56adb230-75c0-43d1-9937-557f4140723e" targetNamespace="http://schemas.microsoft.com/office/2006/metadata/properties" ma:root="true" ma:fieldsID="6b481a8b084f0bd0ac5bc11fbc74d800" ns3:_="" ns4:_="">
     <xsd:import namespace="ac6de257-c374-4f3b-a78b-7b80c6ebbb8c"/>
@@ -8182,15 +8213,16 @@
 </ct:contentTypeSchema>
 </file>
 
-<file path=customXml/itemProps1.xml><?xml version="1.0" encoding="utf-8"?>
-<ds:datastoreItem xmlns:ds="http://schemas.openxmlformats.org/officeDocument/2006/customXml" ds:itemID="{F697F461-B6E3-4FCF-A83A-AF239851C04C}">
-  <ds:schemaRefs>
-    <ds:schemaRef ds:uri="http://schemas.openxmlformats.org/officeDocument/2006/bibliography"/>
-  </ds:schemaRefs>
-</ds:datastoreItem>
+<file path=customXml/item4.xml><?xml version="1.0" encoding="utf-8"?>
+<?mso-contentType ?>
+<FormTemplates xmlns="http://schemas.microsoft.com/sharepoint/v3/contenttype/forms">
+  <Display>DocumentLibraryForm</Display>
+  <Edit>DocumentLibraryForm</Edit>
+  <New>DocumentLibraryForm</New>
+</FormTemplates>
 </file>
 
-<file path=customXml/itemProps2.xml><?xml version="1.0" encoding="utf-8"?>
+<file path=customXml/itemProps1.xml><?xml version="1.0" encoding="utf-8"?>
 <ds:datastoreItem xmlns:ds="http://schemas.openxmlformats.org/officeDocument/2006/customXml" ds:itemID="{4584C143-F662-49D3-9D64-E26F73651D3B}">
   <ds:schemaRefs>
     <ds:schemaRef ds:uri="http://schemas.microsoft.com/office/2006/metadata/properties"/>
@@ -8199,15 +8231,15 @@
 </ds:datastoreItem>
 </file>
 
-<file path=customXml/itemProps3.xml><?xml version="1.0" encoding="utf-8"?>
-<ds:datastoreItem xmlns:ds="http://schemas.openxmlformats.org/officeDocument/2006/customXml" ds:itemID="{1F071C51-9175-498E-9746-EEB7A4053F2D}">
+<file path=customXml/itemProps2.xml><?xml version="1.0" encoding="utf-8"?>
+<ds:datastoreItem xmlns:ds="http://schemas.openxmlformats.org/officeDocument/2006/customXml" ds:itemID="{F697F461-B6E3-4FCF-A83A-AF239851C04C}">
   <ds:schemaRefs>
-    <ds:schemaRef ds:uri="http://schemas.microsoft.com/sharepoint/v3/contenttype/forms"/>
+    <ds:schemaRef ds:uri="http://schemas.openxmlformats.org/officeDocument/2006/bibliography"/>
   </ds:schemaRefs>
 </ds:datastoreItem>
 </file>
 
-<file path=customXml/itemProps4.xml><?xml version="1.0" encoding="utf-8"?>
+<file path=customXml/itemProps3.xml><?xml version="1.0" encoding="utf-8"?>
 <ds:datastoreItem xmlns:ds="http://schemas.openxmlformats.org/officeDocument/2006/customXml" ds:itemID="{B537BB70-CA07-42E6-A9EA-1946CCE2595B}">
   <ds:schemaRefs>
     <ds:schemaRef ds:uri="http://schemas.microsoft.com/office/2006/metadata/contentType"/>
@@ -8224,4 +8256,12 @@
     <ds:schemaRef ds:uri="http://schemas.microsoft.com/internal/obd"/>
   </ds:schemaRefs>
 </ds:datastoreItem>
+</file>
+
+<file path=customXml/itemProps4.xml><?xml version="1.0" encoding="utf-8"?>
+<ds:datastoreItem xmlns:ds="http://schemas.openxmlformats.org/officeDocument/2006/customXml" ds:itemID="{1F071C51-9175-498E-9746-EEB7A4053F2D}">
+  <ds:schemaRefs>
+    <ds:schemaRef ds:uri="http://schemas.microsoft.com/sharepoint/v3/contenttype/forms"/>
+  </ds:schemaRefs>
+</ds:datastoreItem>
 </file>
</xml_diff>